<commit_message>
Added Seating Assignment, deleted CIRCLE Volunteering
</commit_message>
<xml_diff>
--- a/Resumes/Resume_Stanley_Yang.docx
+++ b/Resumes/Resume_Stanley_Yang.docx
@@ -75,25 +75,7 @@
             <w:sz w:val="21"/>
             <w:szCs w:val="21"/>
           </w:rPr>
-          <w:t>linkedin.com/in/st</w:t>
-        </w:r>
-        <w:r>
-          <w:rPr>
-            <w:rStyle w:val="Hyperlink"/>
-            <w:rFonts w:ascii="Helvetica Neue" w:eastAsia="Helvetica Neue" w:hAnsi="Helvetica Neue" w:cs="Helvetica Neue"/>
-            <w:sz w:val="21"/>
-            <w:szCs w:val="21"/>
-          </w:rPr>
-          <w:t>a</w:t>
-        </w:r>
-        <w:r>
-          <w:rPr>
-            <w:rStyle w:val="Hyperlink"/>
-            <w:rFonts w:ascii="Helvetica Neue" w:eastAsia="Helvetica Neue" w:hAnsi="Helvetica Neue" w:cs="Helvetica Neue"/>
-            <w:sz w:val="21"/>
-            <w:szCs w:val="21"/>
-          </w:rPr>
-          <w:t>nley-yang-9457b7252</w:t>
+          <w:t>linkedin.com/in/stanley-yang-9457b7252</w:t>
         </w:r>
       </w:hyperlink>
       <w:r>
@@ -114,25 +96,7 @@
             <w:sz w:val="21"/>
             <w:szCs w:val="21"/>
           </w:rPr>
-          <w:t>az15240.git</w:t>
-        </w:r>
-        <w:r>
-          <w:rPr>
-            <w:rStyle w:val="Hyperlink"/>
-            <w:rFonts w:ascii="Helvetica Neue" w:eastAsia="Helvetica Neue" w:hAnsi="Helvetica Neue" w:cs="Helvetica Neue"/>
-            <w:sz w:val="21"/>
-            <w:szCs w:val="21"/>
-          </w:rPr>
-          <w:t>h</w:t>
-        </w:r>
-        <w:r>
-          <w:rPr>
-            <w:rStyle w:val="Hyperlink"/>
-            <w:rFonts w:ascii="Helvetica Neue" w:eastAsia="Helvetica Neue" w:hAnsi="Helvetica Neue" w:cs="Helvetica Neue"/>
-            <w:sz w:val="21"/>
-            <w:szCs w:val="21"/>
-          </w:rPr>
-          <w:t>ub.io</w:t>
+          <w:t>az15240.github.io</w:t>
         </w:r>
       </w:hyperlink>
     </w:p>
@@ -156,13 +120,13 @@
         <mc:AlternateContent>
           <mc:Choice Requires="wps">
             <w:drawing>
-              <wp:anchor distT="0" distB="0" distL="114300" distR="114300" simplePos="0" relativeHeight="251667456" behindDoc="0" locked="0" layoutInCell="1" hidden="0" allowOverlap="1" wp14:anchorId="3074E640" wp14:editId="05963A39">
+              <wp:anchor distT="0" distB="0" distL="114300" distR="114300" simplePos="0" relativeHeight="251667456" behindDoc="0" locked="0" layoutInCell="1" hidden="0" allowOverlap="1" wp14:anchorId="3074E640" wp14:editId="46094529">
                 <wp:simplePos x="0" y="0"/>
                 <wp:positionH relativeFrom="column">
                   <wp:posOffset>0</wp:posOffset>
                 </wp:positionH>
                 <wp:positionV relativeFrom="paragraph">
-                  <wp:posOffset>85650</wp:posOffset>
+                  <wp:posOffset>29396</wp:posOffset>
                 </wp:positionV>
                 <wp:extent cx="6949440" cy="12700"/>
                 <wp:effectExtent l="0" t="0" r="22860" b="12700"/>
@@ -201,11 +165,11 @@
           </mc:Choice>
           <mc:Fallback>
             <w:pict>
-              <v:shapetype w14:anchorId="44E2A92E" id="_x0000_t32" coordsize="21600,21600" o:spt="32" o:oned="t" path="m,l21600,21600e" filled="f">
+              <v:shapetype w14:anchorId="7FA16181" id="_x0000_t32" coordsize="21600,21600" o:spt="32" o:oned="t" path="m,l21600,21600e" filled="f">
                 <v:path arrowok="t" fillok="f" o:connecttype="none"/>
                 <o:lock v:ext="edit" shapetype="t"/>
               </v:shapetype>
-              <v:shape id="Straight Arrow Connector 368956988" o:spid="_x0000_s1026" type="#_x0000_t32" style="position:absolute;margin-left:0;margin-top:6.75pt;width:547.2pt;height:1pt;z-index:251667456;visibility:visible;mso-wrap-style:square;mso-wrap-distance-left:9pt;mso-wrap-distance-top:0;mso-wrap-distance-right:9pt;mso-wrap-distance-bottom:0;mso-position-horizontal:absolute;mso-position-horizontal-relative:text;mso-position-vertical:absolute;mso-position-vertical-relative:text" o:gfxdata="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" strokecolor="black [3200]">
+              <v:shape id="Straight Arrow Connector 368956988" o:spid="_x0000_s1026" type="#_x0000_t32" style="position:absolute;margin-left:0;margin-top:2.3pt;width:547.2pt;height:1pt;z-index:251667456;visibility:visible;mso-wrap-style:square;mso-wrap-distance-left:9pt;mso-wrap-distance-top:0;mso-wrap-distance-right:9pt;mso-wrap-distance-bottom:0;mso-position-horizontal:absolute;mso-position-horizontal-relative:text;mso-position-vertical:absolute;mso-position-vertical-relative:text" o:gfxdata="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" strokecolor="black [3200]">
                 <v:stroke startarrowwidth="narrow" startarrowlength="short" endarrowwidth="narrow" endarrowlength="short"/>
                 <w10:wrap type="topAndBottom"/>
               </v:shape>
@@ -221,8 +185,8 @@
         <w:rPr>
           <w:rFonts w:ascii="Helvetica Neue" w:eastAsia="Helvetica Neue" w:hAnsi="Helvetica Neue" w:cs="Helvetica Neue"/>
           <w:b/>
-          <w:sz w:val="8"/>
-          <w:szCs w:val="8"/>
+          <w:sz w:val="4"/>
+          <w:szCs w:val="4"/>
         </w:rPr>
       </w:pPr>
     </w:p>
@@ -558,25 +522,39 @@
                 <w:sz w:val="18"/>
                 <w:szCs w:val="18"/>
               </w:rPr>
-              <w:t xml:space="preserve">Software Design </w:t>
-            </w:r>
-            <w:proofErr w:type="gramStart"/>
-            <w:r>
-              <w:rPr>
-                <w:rFonts w:ascii="Helvetica Neue" w:eastAsia="Helvetica Neue" w:hAnsi="Helvetica Neue" w:cs="Helvetica Neue"/>
-                <w:sz w:val="18"/>
-                <w:szCs w:val="18"/>
-              </w:rPr>
-              <w:t>And</w:t>
-            </w:r>
-            <w:proofErr w:type="gramEnd"/>
-            <w:r>
-              <w:rPr>
-                <w:rFonts w:ascii="Helvetica Neue" w:eastAsia="Helvetica Neue" w:hAnsi="Helvetica Neue" w:cs="Helvetica Neue"/>
-                <w:sz w:val="18"/>
-                <w:szCs w:val="18"/>
-              </w:rPr>
-              <w:t xml:space="preserve"> Implementation</w:t>
+              <w:t>Software Design And Implementation</w:t>
+            </w:r>
+            <w:r>
+              <w:rPr>
+                <w:rFonts w:ascii="Helvetica Neue" w:eastAsia="Helvetica Neue" w:hAnsi="Helvetica Neue" w:cs="Helvetica Neue"/>
+                <w:sz w:val="18"/>
+                <w:szCs w:val="18"/>
+              </w:rPr>
+              <w:t xml:space="preserve">, </w:t>
+            </w:r>
+            <w:r>
+              <w:rPr>
+                <w:rFonts w:ascii="Helvetica Neue" w:eastAsia="Helvetica Neue" w:hAnsi="Helvetica Neue" w:cs="Helvetica Neue"/>
+                <w:sz w:val="18"/>
+                <w:szCs w:val="18"/>
+              </w:rPr>
+              <w:t xml:space="preserve">The </w:t>
+            </w:r>
+            <w:r>
+              <w:rPr>
+                <w:rFonts w:ascii="Helvetica Neue" w:eastAsia="Helvetica Neue" w:hAnsi="Helvetica Neue" w:cs="Helvetica Neue"/>
+                <w:sz w:val="18"/>
+                <w:szCs w:val="18"/>
+              </w:rPr>
+              <w:t>H</w:t>
+            </w:r>
+            <w:r>
+              <w:rPr>
+                <w:rFonts w:ascii="Helvetica Neue" w:eastAsia="Helvetica Neue" w:hAnsi="Helvetica Neue" w:cs="Helvetica Neue"/>
+                <w:sz w:val="18"/>
+                <w:szCs w:val="18"/>
+              </w:rPr>
+              <w:t>ardware/Software Interface</w:t>
             </w:r>
           </w:p>
           <w:p>
@@ -708,19 +686,6 @@
           <w:szCs w:val="4"/>
         </w:rPr>
       </w:pPr>
-    </w:p>
-    <w:p>
-      <w:pPr>
-        <w:widowControl w:val="0"/>
-        <w:spacing w:line="240" w:lineRule="auto"/>
-        <w:rPr>
-          <w:rFonts w:ascii="Helvetica Neue" w:eastAsia="Helvetica Neue" w:hAnsi="Helvetica Neue" w:cs="Helvetica Neue"/>
-          <w:b/>
-          <w:color w:val="000000"/>
-          <w:sz w:val="4"/>
-          <w:szCs w:val="4"/>
-        </w:rPr>
-      </w:pPr>
       <w:r>
         <w:rPr>
           <w:noProof/>
@@ -730,13 +695,13 @@
         <mc:AlternateContent>
           <mc:Choice Requires="wps">
             <w:drawing>
-              <wp:anchor distT="0" distB="0" distL="114300" distR="114300" simplePos="0" relativeHeight="251669504" behindDoc="0" locked="0" layoutInCell="1" hidden="0" allowOverlap="1" wp14:anchorId="0BB38FC0" wp14:editId="068C5C95">
+              <wp:anchor distT="0" distB="0" distL="114300" distR="114300" simplePos="0" relativeHeight="251669504" behindDoc="0" locked="0" layoutInCell="1" hidden="0" allowOverlap="1" wp14:anchorId="0BB38FC0" wp14:editId="313E1FE8">
                 <wp:simplePos x="0" y="0"/>
                 <wp:positionH relativeFrom="column">
                   <wp:posOffset>0</wp:posOffset>
                 </wp:positionH>
                 <wp:positionV relativeFrom="paragraph">
-                  <wp:posOffset>43890</wp:posOffset>
+                  <wp:posOffset>28761</wp:posOffset>
                 </wp:positionV>
                 <wp:extent cx="6949440" cy="12700"/>
                 <wp:effectExtent l="0" t="0" r="22860" b="12700"/>
@@ -775,7 +740,7 @@
           </mc:Choice>
           <mc:Fallback>
             <w:pict>
-              <v:shape w14:anchorId="7A1E62B6" id="Straight Arrow Connector 1766242663" o:spid="_x0000_s1026" type="#_x0000_t32" style="position:absolute;margin-left:0;margin-top:3.45pt;width:547.2pt;height:1pt;z-index:251669504;visibility:visible;mso-wrap-style:square;mso-wrap-distance-left:9pt;mso-wrap-distance-top:0;mso-wrap-distance-right:9pt;mso-wrap-distance-bottom:0;mso-position-horizontal:absolute;mso-position-horizontal-relative:text;mso-position-vertical:absolute;mso-position-vertical-relative:text" o:gfxdata="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" strokecolor="black [3200]">
+              <v:shape w14:anchorId="17344E75" id="Straight Arrow Connector 1766242663" o:spid="_x0000_s1026" type="#_x0000_t32" style="position:absolute;margin-left:0;margin-top:2.25pt;width:547.2pt;height:1pt;z-index:251669504;visibility:visible;mso-wrap-style:square;mso-wrap-distance-left:9pt;mso-wrap-distance-top:0;mso-wrap-distance-right:9pt;mso-wrap-distance-bottom:0;mso-position-horizontal:absolute;mso-position-horizontal-relative:text;mso-position-vertical:absolute;mso-position-vertical-relative:text" o:gfxdata="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" strokecolor="black [3200]">
                 <v:stroke startarrowwidth="narrow" startarrowlength="short" endarrowwidth="narrow" endarrowlength="short"/>
                 <w10:wrap type="topAndBottom"/>
               </v:shape>
@@ -783,19 +748,6 @@
           </mc:Fallback>
         </mc:AlternateContent>
       </w:r>
-    </w:p>
-    <w:p>
-      <w:pPr>
-        <w:widowControl w:val="0"/>
-        <w:spacing w:line="240" w:lineRule="auto"/>
-        <w:rPr>
-          <w:rFonts w:ascii="Helvetica Neue" w:eastAsia="Helvetica Neue" w:hAnsi="Helvetica Neue" w:cs="Helvetica Neue"/>
-          <w:b/>
-          <w:color w:val="000000"/>
-          <w:sz w:val="4"/>
-          <w:szCs w:val="4"/>
-        </w:rPr>
-      </w:pPr>
     </w:p>
     <w:p>
       <w:pPr>
@@ -978,7 +930,7 @@
                 <w:sz w:val="18"/>
                 <w:szCs w:val="18"/>
               </w:rPr>
-              <w:t>U</w:t>
+              <w:t xml:space="preserve">UW </w:t>
             </w:r>
             <w:r>
               <w:rPr>
@@ -988,7 +940,7 @@
                 <w:sz w:val="18"/>
                 <w:szCs w:val="18"/>
               </w:rPr>
-              <w:t xml:space="preserve">niversity of </w:t>
+              <w:t>PLSE</w:t>
             </w:r>
             <w:r>
               <w:rPr>
@@ -998,7 +950,7 @@
                 <w:sz w:val="18"/>
                 <w:szCs w:val="18"/>
               </w:rPr>
-              <w:t>W</w:t>
+              <w:t xml:space="preserve"> </w:t>
             </w:r>
             <w:r>
               <w:rPr>
@@ -1008,7 +960,7 @@
                 <w:sz w:val="18"/>
                 <w:szCs w:val="18"/>
               </w:rPr>
-              <w:t>ashington</w:t>
+              <w:t>(</w:t>
             </w:r>
             <w:r>
               <w:rPr>
@@ -1018,7 +970,7 @@
                 <w:sz w:val="18"/>
                 <w:szCs w:val="18"/>
               </w:rPr>
-              <w:t xml:space="preserve"> PLSE</w:t>
+              <w:t>Programming Languages and Software Engineering</w:t>
             </w:r>
             <w:r>
               <w:rPr>
@@ -1027,6 +979,17 @@
                 <w:color w:val="000000"/>
                 <w:sz w:val="18"/>
                 <w:szCs w:val="18"/>
+              </w:rPr>
+              <w:t>)</w:t>
+            </w:r>
+            <w:r>
+              <w:rPr>
+                <w:rFonts w:ascii="Helvetica Neue" w:eastAsia="Helvetica Neue" w:hAnsi="Helvetica Neue" w:cs="Helvetica Neue"/>
+                <w:i/>
+                <w:color w:val="000000"/>
+                <w:sz w:val="18"/>
+                <w:szCs w:val="18"/>
+                <w:lang w:val="en-US"/>
               </w:rPr>
               <w:t xml:space="preserve"> </w:t>
             </w:r>
@@ -1172,19 +1135,8 @@
                 <w:sz w:val="18"/>
                 <w:szCs w:val="18"/>
               </w:rPr>
-              <w:t xml:space="preserve"> SQLite scripts to streamline importing and testing process on datasets with a special focus on NULL </w:t>
-            </w:r>
-            <w:proofErr w:type="gramStart"/>
-            <w:r>
-              <w:rPr>
-                <w:rFonts w:ascii="Helvetica Neue" w:eastAsia="Helvetica Neue" w:hAnsi="Helvetica Neue" w:cs="Helvetica Neue"/>
-                <w:color w:val="000000"/>
-                <w:sz w:val="18"/>
-                <w:szCs w:val="18"/>
-              </w:rPr>
-              <w:t>values</w:t>
-            </w:r>
-            <w:proofErr w:type="gramEnd"/>
+              <w:t xml:space="preserve"> SQLite scripts to streamline importing and testing process on datasets with a special focus on NULL values</w:t>
+            </w:r>
           </w:p>
           <w:p>
             <w:pPr>
@@ -1208,19 +1160,8 @@
                 <w:sz w:val="18"/>
                 <w:szCs w:val="18"/>
               </w:rPr>
-              <w:t xml:space="preserve">Conducted data preprocessing by parsing and cleaning raw data to address various complex formatting </w:t>
-            </w:r>
-            <w:proofErr w:type="gramStart"/>
-            <w:r>
-              <w:rPr>
-                <w:rFonts w:ascii="Helvetica Neue" w:eastAsia="Helvetica Neue" w:hAnsi="Helvetica Neue" w:cs="Helvetica Neue"/>
-                <w:color w:val="000000"/>
-                <w:sz w:val="18"/>
-                <w:szCs w:val="18"/>
-              </w:rPr>
-              <w:t>issues</w:t>
-            </w:r>
-            <w:proofErr w:type="gramEnd"/>
+              <w:t>Conducted data preprocessing by parsing and cleaning raw data to address various complex formatting issues</w:t>
+            </w:r>
           </w:p>
           <w:p>
             <w:pPr>
@@ -1262,28 +1203,26 @@
                 <w:sz w:val="18"/>
                 <w:szCs w:val="18"/>
               </w:rPr>
-              <w:t xml:space="preserve">seamlessly </w:t>
-            </w:r>
-            <w:r>
-              <w:rPr>
-                <w:rFonts w:ascii="Helvetica Neue" w:eastAsia="Helvetica Neue" w:hAnsi="Helvetica Neue" w:cs="Helvetica Neue"/>
-                <w:color w:val="000000"/>
-                <w:sz w:val="18"/>
-                <w:szCs w:val="18"/>
-              </w:rPr>
-              <w:t xml:space="preserve">facilitate data integration and analysis, avoiding the need for explicit joins and simplifying query </w:t>
-            </w:r>
-            <w:proofErr w:type="gramStart"/>
-            <w:r>
-              <w:rPr>
-                <w:rFonts w:ascii="Helvetica Neue" w:eastAsia="Helvetica Neue" w:hAnsi="Helvetica Neue" w:cs="Helvetica Neue"/>
-                <w:color w:val="000000"/>
-                <w:sz w:val="18"/>
-                <w:szCs w:val="18"/>
-              </w:rPr>
-              <w:t>construction</w:t>
-            </w:r>
-            <w:proofErr w:type="gramEnd"/>
+              <w:t>smoothly</w:t>
+            </w:r>
+            <w:r>
+              <w:rPr>
+                <w:rFonts w:ascii="Helvetica Neue" w:eastAsia="Helvetica Neue" w:hAnsi="Helvetica Neue" w:cs="Helvetica Neue"/>
+                <w:color w:val="000000"/>
+                <w:sz w:val="18"/>
+                <w:szCs w:val="18"/>
+              </w:rPr>
+              <w:t xml:space="preserve"> </w:t>
+            </w:r>
+            <w:r>
+              <w:rPr>
+                <w:rFonts w:ascii="Helvetica Neue" w:eastAsia="Helvetica Neue" w:hAnsi="Helvetica Neue" w:cs="Helvetica Neue"/>
+                <w:color w:val="000000"/>
+                <w:sz w:val="18"/>
+                <w:szCs w:val="18"/>
+              </w:rPr>
+              <w:t>facilitate data integration and analysis, avoiding the need for explicit joins and simplifying query construction</w:t>
+            </w:r>
           </w:p>
           <w:p>
             <w:pPr>
@@ -1397,7 +1336,37 @@
                 <w:sz w:val="18"/>
                 <w:szCs w:val="18"/>
               </w:rPr>
-              <w:t xml:space="preserve"> spring quarter 2023, University of Washington</w:t>
+              <w:t xml:space="preserve"> spring </w:t>
+            </w:r>
+            <w:r>
+              <w:rPr>
+                <w:rFonts w:ascii="Helvetica Neue" w:eastAsia="Helvetica Neue" w:hAnsi="Helvetica Neue" w:cs="Helvetica Neue"/>
+                <w:i/>
+                <w:color w:val="000000"/>
+                <w:sz w:val="18"/>
+                <w:szCs w:val="18"/>
+              </w:rPr>
+              <w:t xml:space="preserve">and autumn </w:t>
+            </w:r>
+            <w:r>
+              <w:rPr>
+                <w:rFonts w:ascii="Helvetica Neue" w:eastAsia="Helvetica Neue" w:hAnsi="Helvetica Neue" w:cs="Helvetica Neue"/>
+                <w:i/>
+                <w:color w:val="000000"/>
+                <w:sz w:val="18"/>
+                <w:szCs w:val="18"/>
+              </w:rPr>
+              <w:t>quarter 2023</w:t>
+            </w:r>
+            <w:r>
+              <w:rPr>
+                <w:rFonts w:ascii="Helvetica Neue" w:eastAsia="Helvetica Neue" w:hAnsi="Helvetica Neue" w:cs="Helvetica Neue"/>
+                <w:i/>
+                <w:color w:val="000000"/>
+                <w:sz w:val="18"/>
+                <w:szCs w:val="18"/>
+              </w:rPr>
+              <w:t>, University of Washington</w:t>
             </w:r>
           </w:p>
         </w:tc>
@@ -1424,6 +1393,33 @@
                 <w:szCs w:val="18"/>
               </w:rPr>
               <w:t>Mar. 2023 – Jun. 2023</w:t>
+            </w:r>
+            <w:r>
+              <w:rPr>
+                <w:rFonts w:ascii="Helvetica Neue" w:eastAsia="Helvetica Neue" w:hAnsi="Helvetica Neue" w:cs="Helvetica Neue"/>
+                <w:color w:val="000000"/>
+                <w:sz w:val="18"/>
+                <w:szCs w:val="18"/>
+              </w:rPr>
+              <w:t xml:space="preserve"> Sep. 2023 </w:t>
+            </w:r>
+            <w:r>
+              <w:rPr>
+                <w:rFonts w:ascii="Helvetica Neue" w:eastAsia="Helvetica Neue" w:hAnsi="Helvetica Neue" w:cs="Helvetica Neue"/>
+                <w:color w:val="000000"/>
+                <w:sz w:val="18"/>
+                <w:szCs w:val="18"/>
+              </w:rPr>
+              <w:t xml:space="preserve">– </w:t>
+            </w:r>
+            <w:r>
+              <w:rPr>
+                <w:rFonts w:ascii="Helvetica Neue" w:eastAsia="Helvetica Neue" w:hAnsi="Helvetica Neue" w:cs="Helvetica Neue"/>
+                <w:color w:val="000000"/>
+                <w:sz w:val="18"/>
+                <w:szCs w:val="18"/>
+              </w:rPr>
+              <w:t>Present</w:t>
             </w:r>
           </w:p>
         </w:tc>
@@ -1484,19 +1480,8 @@
                 <w:sz w:val="18"/>
                 <w:szCs w:val="18"/>
               </w:rPr>
-              <w:t xml:space="preserve"> office hours to support student </w:t>
-            </w:r>
-            <w:proofErr w:type="gramStart"/>
-            <w:r>
-              <w:rPr>
-                <w:rFonts w:ascii="Helvetica Neue" w:eastAsia="Helvetica Neue" w:hAnsi="Helvetica Neue" w:cs="Helvetica Neue"/>
-                <w:color w:val="000000"/>
-                <w:sz w:val="18"/>
-                <w:szCs w:val="18"/>
-              </w:rPr>
-              <w:t>learning</w:t>
-            </w:r>
-            <w:proofErr w:type="gramEnd"/>
+              <w:t xml:space="preserve"> office hours to support student learning</w:t>
+            </w:r>
           </w:p>
           <w:p>
             <w:pPr>
@@ -1558,18 +1543,8 @@
                 <w:sz w:val="18"/>
                 <w:szCs w:val="18"/>
               </w:rPr>
-              <w:t xml:space="preserve">student </w:t>
-            </w:r>
-            <w:proofErr w:type="gramStart"/>
-            <w:r>
-              <w:rPr>
-                <w:rFonts w:ascii="Helvetica Neue" w:eastAsia="Helvetica Neue" w:hAnsi="Helvetica Neue" w:cs="Helvetica Neue"/>
-                <w:sz w:val="18"/>
-                <w:szCs w:val="18"/>
-              </w:rPr>
-              <w:t>issues</w:t>
-            </w:r>
-            <w:proofErr w:type="gramEnd"/>
+              <w:t>student issues</w:t>
+            </w:r>
           </w:p>
           <w:p>
             <w:pPr>
@@ -1636,27 +1611,25 @@
                 <w:sz w:val="18"/>
                 <w:szCs w:val="18"/>
               </w:rPr>
-              <w:t xml:space="preserve">the diverse learning needs of over 20 </w:t>
-            </w:r>
-            <w:proofErr w:type="gramStart"/>
-            <w:r>
-              <w:rPr>
-                <w:rFonts w:ascii="Helvetica Neue" w:eastAsia="Helvetica Neue" w:hAnsi="Helvetica Neue" w:cs="Helvetica Neue"/>
-                <w:color w:val="000000"/>
-                <w:sz w:val="18"/>
-                <w:szCs w:val="18"/>
-              </w:rPr>
-              <w:t>students</w:t>
-            </w:r>
-            <w:proofErr w:type="gramEnd"/>
-            <w:r>
-              <w:rPr>
-                <w:rFonts w:ascii="Helvetica Neue" w:eastAsia="Helvetica Neue" w:hAnsi="Helvetica Neue" w:cs="Helvetica Neue"/>
-                <w:color w:val="000000"/>
-                <w:sz w:val="18"/>
-                <w:szCs w:val="18"/>
-              </w:rPr>
-              <w:t xml:space="preserve"> </w:t>
+              <w:t xml:space="preserve">the diverse learning needs of over </w:t>
+            </w:r>
+            <w:r>
+              <w:rPr>
+                <w:rFonts w:ascii="Helvetica Neue" w:eastAsia="Helvetica Neue" w:hAnsi="Helvetica Neue" w:cs="Helvetica Neue"/>
+                <w:color w:val="000000"/>
+                <w:sz w:val="18"/>
+                <w:szCs w:val="18"/>
+              </w:rPr>
+              <w:t>3</w:t>
+            </w:r>
+            <w:r>
+              <w:rPr>
+                <w:rFonts w:ascii="Helvetica Neue" w:eastAsia="Helvetica Neue" w:hAnsi="Helvetica Neue" w:cs="Helvetica Neue"/>
+                <w:color w:val="000000"/>
+                <w:sz w:val="18"/>
+                <w:szCs w:val="18"/>
+              </w:rPr>
+              <w:t xml:space="preserve">0 students </w:t>
             </w:r>
           </w:p>
           <w:p>
@@ -1697,7 +1670,25 @@
                 <w:sz w:val="18"/>
                 <w:szCs w:val="18"/>
               </w:rPr>
-              <w:t>over 100 assignments</w:t>
+              <w:t xml:space="preserve">over </w:t>
+            </w:r>
+            <w:r>
+              <w:rPr>
+                <w:rFonts w:ascii="Helvetica Neue" w:eastAsia="Helvetica Neue" w:hAnsi="Helvetica Neue" w:cs="Helvetica Neue"/>
+                <w:color w:val="000000"/>
+                <w:sz w:val="18"/>
+                <w:szCs w:val="18"/>
+              </w:rPr>
+              <w:t>20</w:t>
+            </w:r>
+            <w:r>
+              <w:rPr>
+                <w:rFonts w:ascii="Helvetica Neue" w:eastAsia="Helvetica Neue" w:hAnsi="Helvetica Neue" w:cs="Helvetica Neue"/>
+                <w:color w:val="000000"/>
+                <w:sz w:val="18"/>
+                <w:szCs w:val="18"/>
+              </w:rPr>
+              <w:t>0 assignments</w:t>
             </w:r>
           </w:p>
         </w:tc>
@@ -1792,7 +1783,7 @@
       </w:tr>
       <w:tr>
         <w:trPr>
-          <w:trHeight w:val="468"/>
+          <w:trHeight w:val="630"/>
         </w:trPr>
         <w:tc>
           <w:tcPr>
@@ -1914,19 +1905,8 @@
                 <w:sz w:val="18"/>
                 <w:szCs w:val="18"/>
               </w:rPr>
-              <w:t xml:space="preserve"> </w:t>
-            </w:r>
-            <w:proofErr w:type="gramStart"/>
-            <w:r>
-              <w:rPr>
-                <w:rFonts w:ascii="Helvetica Neue" w:eastAsia="Helvetica Neue" w:hAnsi="Helvetica Neue" w:cs="Helvetica Neue"/>
-                <w:color w:val="000000"/>
-                <w:sz w:val="18"/>
-                <w:szCs w:val="18"/>
-              </w:rPr>
-              <w:t>analysis</w:t>
-            </w:r>
-            <w:proofErr w:type="gramEnd"/>
+              <w:t xml:space="preserve"> analysis</w:t>
+            </w:r>
           </w:p>
           <w:p>
             <w:pPr>
@@ -1984,19 +1964,8 @@
                 <w:sz w:val="18"/>
                 <w:szCs w:val="18"/>
               </w:rPr>
-              <w:t xml:space="preserve">viability through the calculation of average mean square errors, validating its </w:t>
-            </w:r>
-            <w:proofErr w:type="gramStart"/>
-            <w:r>
-              <w:rPr>
-                <w:rFonts w:ascii="Helvetica Neue" w:eastAsia="Helvetica Neue" w:hAnsi="Helvetica Neue" w:cs="Helvetica Neue"/>
-                <w:color w:val="000000"/>
-                <w:sz w:val="18"/>
-                <w:szCs w:val="18"/>
-              </w:rPr>
-              <w:t>effectiveness</w:t>
-            </w:r>
-            <w:proofErr w:type="gramEnd"/>
+              <w:t>viability through the calculation of average mean square errors, validating its effectiveness</w:t>
+            </w:r>
           </w:p>
           <w:p>
             <w:pPr>
@@ -2029,17 +1998,33 @@
               </w:rPr>
               <w:t xml:space="preserve">Applied the ranking system on </w:t>
             </w:r>
-            <w:proofErr w:type="spellStart"/>
-            <w:r>
-              <w:rPr>
-                <w:rFonts w:ascii="Helvetica Neue" w:eastAsia="Helvetica Neue" w:hAnsi="Helvetica Neue" w:cs="Helvetica Neue"/>
-                <w:color w:val="000000"/>
-                <w:sz w:val="18"/>
-                <w:szCs w:val="18"/>
-              </w:rPr>
-              <w:t>Codeforces</w:t>
-            </w:r>
-            <w:proofErr w:type="spellEnd"/>
+            <w:r>
+              <w:rPr>
+                <w:rFonts w:ascii="Helvetica Neue" w:eastAsia="Helvetica Neue" w:hAnsi="Helvetica Neue" w:cs="Helvetica Neue"/>
+                <w:color w:val="000000"/>
+                <w:sz w:val="18"/>
+                <w:szCs w:val="18"/>
+              </w:rPr>
+              <w:t xml:space="preserve">Codeforces </w:t>
+            </w:r>
+            <w:r>
+              <w:rPr>
+                <w:rFonts w:ascii="Helvetica Neue" w:eastAsia="Helvetica Neue" w:hAnsi="Helvetica Neue" w:cs="Helvetica Neue"/>
+                <w:color w:val="000000"/>
+                <w:sz w:val="18"/>
+                <w:szCs w:val="18"/>
+              </w:rPr>
+              <w:t>by</w:t>
+            </w:r>
+            <w:r>
+              <w:rPr>
+                <w:rFonts w:ascii="Helvetica Neue" w:eastAsia="Helvetica Neue" w:hAnsi="Helvetica Neue" w:cs="Helvetica Neue"/>
+                <w:color w:val="000000"/>
+                <w:sz w:val="18"/>
+                <w:szCs w:val="18"/>
+              </w:rPr>
+              <w:t xml:space="preserve"> analyzing</w:t>
+            </w:r>
             <w:r>
               <w:rPr>
                 <w:rFonts w:ascii="Helvetica Neue" w:eastAsia="Helvetica Neue" w:hAnsi="Helvetica Neue" w:cs="Helvetica Neue"/>
@@ -2056,33 +2041,6 @@
                 <w:sz w:val="18"/>
                 <w:szCs w:val="18"/>
               </w:rPr>
-              <w:t>by</w:t>
-            </w:r>
-            <w:r>
-              <w:rPr>
-                <w:rFonts w:ascii="Helvetica Neue" w:eastAsia="Helvetica Neue" w:hAnsi="Helvetica Neue" w:cs="Helvetica Neue"/>
-                <w:color w:val="000000"/>
-                <w:sz w:val="18"/>
-                <w:szCs w:val="18"/>
-              </w:rPr>
-              <w:t xml:space="preserve"> analyzing</w:t>
-            </w:r>
-            <w:r>
-              <w:rPr>
-                <w:rFonts w:ascii="Helvetica Neue" w:eastAsia="Helvetica Neue" w:hAnsi="Helvetica Neue" w:cs="Helvetica Neue"/>
-                <w:color w:val="000000"/>
-                <w:sz w:val="18"/>
-                <w:szCs w:val="18"/>
-              </w:rPr>
-              <w:t xml:space="preserve"> </w:t>
-            </w:r>
-            <w:r>
-              <w:rPr>
-                <w:rFonts w:ascii="Helvetica Neue" w:eastAsia="Helvetica Neue" w:hAnsi="Helvetica Neue" w:cs="Helvetica Neue"/>
-                <w:color w:val="000000"/>
-                <w:sz w:val="18"/>
-                <w:szCs w:val="18"/>
-              </w:rPr>
               <w:t xml:space="preserve">20 </w:t>
             </w:r>
             <w:r>
@@ -2092,7 +2050,25 @@
                 <w:sz w:val="18"/>
                 <w:szCs w:val="18"/>
               </w:rPr>
-              <w:t xml:space="preserve">tip-tier </w:t>
+              <w:t>t</w:t>
+            </w:r>
+            <w:r>
+              <w:rPr>
+                <w:rFonts w:ascii="Helvetica Neue" w:eastAsia="Helvetica Neue" w:hAnsi="Helvetica Neue" w:cs="Helvetica Neue"/>
+                <w:color w:val="000000"/>
+                <w:sz w:val="18"/>
+                <w:szCs w:val="18"/>
+              </w:rPr>
+              <w:t>o</w:t>
+            </w:r>
+            <w:r>
+              <w:rPr>
+                <w:rFonts w:ascii="Helvetica Neue" w:eastAsia="Helvetica Neue" w:hAnsi="Helvetica Neue" w:cs="Helvetica Neue"/>
+                <w:color w:val="000000"/>
+                <w:sz w:val="18"/>
+                <w:szCs w:val="18"/>
+              </w:rPr>
+              <w:t xml:space="preserve">p-tier </w:t>
             </w:r>
             <w:r>
               <w:rPr>
@@ -2119,7 +2095,7 @@
                 <w:sz w:val="18"/>
                 <w:szCs w:val="18"/>
               </w:rPr>
-              <w:t>a total of approximately</w:t>
+              <w:t>approximately</w:t>
             </w:r>
             <w:r>
               <w:rPr>
@@ -2494,19 +2470,8 @@
                 <w:sz w:val="18"/>
                 <w:szCs w:val="18"/>
               </w:rPr>
-              <w:t xml:space="preserve">a campus map using </w:t>
-            </w:r>
-            <w:proofErr w:type="gramStart"/>
-            <w:r>
-              <w:rPr>
-                <w:rFonts w:ascii="Helvetica Neue" w:eastAsia="Helvetica Neue" w:hAnsi="Helvetica Neue" w:cs="Helvetica Neue"/>
-                <w:color w:val="000000"/>
-                <w:sz w:val="18"/>
-                <w:szCs w:val="18"/>
-              </w:rPr>
-              <w:t>Java</w:t>
-            </w:r>
-            <w:proofErr w:type="gramEnd"/>
+              <w:t>a campus map using Java</w:t>
+            </w:r>
           </w:p>
           <w:p>
             <w:pPr>
@@ -2647,7 +2612,6 @@
               </w:rPr>
               <w:t xml:space="preserve">between any two </w:t>
             </w:r>
-            <w:proofErr w:type="gramStart"/>
             <w:r>
               <w:rPr>
                 <w:rFonts w:ascii="Helvetica Neue" w:eastAsia="Helvetica Neue" w:hAnsi="Helvetica Neue" w:cs="Helvetica Neue"/>
@@ -2657,7 +2621,6 @@
               </w:rPr>
               <w:t>buildings</w:t>
             </w:r>
-            <w:proofErr w:type="gramEnd"/>
           </w:p>
           <w:p>
             <w:pPr>
@@ -2724,7 +2687,25 @@
                 <w:sz w:val="18"/>
                 <w:szCs w:val="18"/>
               </w:rPr>
-              <w:t xml:space="preserve">the </w:t>
+              <w:t>the</w:t>
+            </w:r>
+            <w:r>
+              <w:rPr>
+                <w:rFonts w:ascii="Helvetica Neue" w:eastAsia="Helvetica Neue" w:hAnsi="Helvetica Neue" w:cs="Helvetica Neue"/>
+                <w:color w:val="000000"/>
+                <w:sz w:val="18"/>
+                <w:szCs w:val="18"/>
+              </w:rPr>
+              <w:t xml:space="preserve"> Java</w:t>
+            </w:r>
+            <w:r>
+              <w:rPr>
+                <w:rFonts w:ascii="Helvetica Neue" w:eastAsia="Helvetica Neue" w:hAnsi="Helvetica Neue" w:cs="Helvetica Neue"/>
+                <w:color w:val="000000"/>
+                <w:sz w:val="18"/>
+                <w:szCs w:val="18"/>
+              </w:rPr>
+              <w:t xml:space="preserve"> </w:t>
             </w:r>
             <w:r>
               <w:rPr>
@@ -2762,7 +2743,6 @@
               </w:rPr>
               <w:t xml:space="preserve">create a user-friendly </w:t>
             </w:r>
-            <w:proofErr w:type="gramStart"/>
             <w:r>
               <w:rPr>
                 <w:rFonts w:ascii="Helvetica Neue" w:eastAsia="Helvetica Neue" w:hAnsi="Helvetica Neue" w:cs="Helvetica Neue"/>
@@ -2772,7 +2752,33 @@
               </w:rPr>
               <w:t>GUI</w:t>
             </w:r>
-            <w:proofErr w:type="gramEnd"/>
+            <w:r>
+              <w:rPr>
+                <w:rFonts w:ascii="Helvetica Neue" w:eastAsia="Helvetica Neue" w:hAnsi="Helvetica Neue" w:cs="Helvetica Neue"/>
+                <w:color w:val="000000"/>
+                <w:sz w:val="18"/>
+                <w:szCs w:val="18"/>
+              </w:rPr>
+              <w:t xml:space="preserve"> for </w:t>
+            </w:r>
+            <w:r>
+              <w:rPr>
+                <w:rFonts w:ascii="Helvetica Neue" w:eastAsia="Helvetica Neue" w:hAnsi="Helvetica Neue" w:cs="Helvetica Neue"/>
+                <w:color w:val="000000"/>
+                <w:sz w:val="18"/>
+                <w:szCs w:val="18"/>
+              </w:rPr>
+              <w:t xml:space="preserve">campus </w:t>
+            </w:r>
+            <w:r>
+              <w:rPr>
+                <w:rFonts w:ascii="Helvetica Neue" w:eastAsia="Helvetica Neue" w:hAnsi="Helvetica Neue" w:cs="Helvetica Neue"/>
+                <w:color w:val="000000"/>
+                <w:sz w:val="18"/>
+                <w:szCs w:val="18"/>
+              </w:rPr>
+              <w:t>navigation</w:t>
+            </w:r>
           </w:p>
           <w:p>
             <w:pPr>
@@ -2857,25 +2863,453 @@
                 <w:sz w:val="18"/>
                 <w:szCs w:val="18"/>
               </w:rPr>
-              <w:t xml:space="preserve"> navig</w:t>
-            </w:r>
-            <w:r>
-              <w:rPr>
-                <w:rFonts w:ascii="Helvetica Neue" w:eastAsia="Helvetica Neue" w:hAnsi="Helvetica Neue" w:cs="Helvetica Neue"/>
-                <w:color w:val="000000"/>
-                <w:sz w:val="18"/>
-                <w:szCs w:val="18"/>
-              </w:rPr>
-              <w:t>ational</w:t>
-            </w:r>
-            <w:r>
-              <w:rPr>
-                <w:rFonts w:ascii="Helvetica Neue" w:eastAsia="Helvetica Neue" w:hAnsi="Helvetica Neue" w:cs="Helvetica Neue"/>
-                <w:color w:val="000000"/>
-                <w:sz w:val="18"/>
-                <w:szCs w:val="18"/>
-              </w:rPr>
               <w:t xml:space="preserve"> paths between 52 buildings</w:t>
+            </w:r>
+          </w:p>
+        </w:tc>
+      </w:tr>
+      <w:tr>
+        <w:trPr>
+          <w:trHeight w:val="162"/>
+        </w:trPr>
+        <w:tc>
+          <w:tcPr>
+            <w:tcW w:w="7015" w:type="dxa"/>
+          </w:tcPr>
+          <w:p>
+            <w:pPr>
+              <w:widowControl w:val="0"/>
+              <w:rPr>
+                <w:rFonts w:ascii="Helvetica Neue" w:eastAsia="Helvetica Neue" w:hAnsi="Helvetica Neue" w:cs="Helvetica Neue"/>
+                <w:b/>
+                <w:color w:val="000000"/>
+                <w:sz w:val="18"/>
+                <w:szCs w:val="18"/>
+                <w:lang w:val="en-US"/>
+              </w:rPr>
+            </w:pPr>
+            <w:r>
+              <w:rPr>
+                <w:rFonts w:ascii="Helvetica Neue" w:eastAsia="Helvetica Neue" w:hAnsi="Helvetica Neue" w:cs="Helvetica Neue"/>
+                <w:b/>
+                <w:color w:val="000000"/>
+                <w:sz w:val="18"/>
+                <w:szCs w:val="18"/>
+              </w:rPr>
+              <w:t>Seating Assignment Program</w:t>
+            </w:r>
+            <w:r>
+              <w:rPr>
+                <w:rFonts w:ascii="Helvetica Neue" w:eastAsia="Helvetica Neue" w:hAnsi="Helvetica Neue" w:cs="Helvetica Neue"/>
+                <w:color w:val="000000"/>
+                <w:sz w:val="18"/>
+                <w:szCs w:val="18"/>
+              </w:rPr>
+              <w:t>,</w:t>
+            </w:r>
+            <w:r>
+              <w:rPr>
+                <w:rFonts w:ascii="Helvetica Neue" w:eastAsia="Helvetica Neue" w:hAnsi="Helvetica Neue" w:cs="Helvetica Neue"/>
+                <w:color w:val="000000"/>
+                <w:sz w:val="18"/>
+                <w:szCs w:val="18"/>
+              </w:rPr>
+              <w:t xml:space="preserve"> Wuhan, China</w:t>
+            </w:r>
+          </w:p>
+        </w:tc>
+        <w:tc>
+          <w:tcPr>
+            <w:tcW w:w="3695" w:type="dxa"/>
+          </w:tcPr>
+          <w:p>
+            <w:pPr>
+              <w:widowControl w:val="0"/>
+              <w:jc w:val="right"/>
+              <w:rPr>
+                <w:rFonts w:ascii="Helvetica Neue" w:eastAsia="Helvetica Neue" w:hAnsi="Helvetica Neue" w:cs="Helvetica Neue"/>
+                <w:color w:val="000000"/>
+                <w:sz w:val="18"/>
+                <w:szCs w:val="18"/>
+              </w:rPr>
+            </w:pPr>
+            <w:r>
+              <w:rPr>
+                <w:rFonts w:ascii="Helvetica Neue" w:eastAsia="Helvetica Neue" w:hAnsi="Helvetica Neue" w:cs="Helvetica Neue"/>
+                <w:color w:val="000000"/>
+                <w:sz w:val="18"/>
+                <w:szCs w:val="18"/>
+              </w:rPr>
+              <w:t>Jan</w:t>
+            </w:r>
+            <w:r>
+              <w:rPr>
+                <w:rFonts w:ascii="Helvetica Neue" w:eastAsia="Helvetica Neue" w:hAnsi="Helvetica Neue" w:cs="Helvetica Neue"/>
+                <w:color w:val="000000"/>
+                <w:sz w:val="18"/>
+                <w:szCs w:val="18"/>
+              </w:rPr>
+              <w:t>. 202</w:t>
+            </w:r>
+            <w:r>
+              <w:rPr>
+                <w:rFonts w:ascii="Helvetica Neue" w:eastAsia="Helvetica Neue" w:hAnsi="Helvetica Neue" w:cs="Helvetica Neue"/>
+                <w:color w:val="000000"/>
+                <w:sz w:val="18"/>
+                <w:szCs w:val="18"/>
+              </w:rPr>
+              <w:t xml:space="preserve">1 </w:t>
+            </w:r>
+            <w:r>
+              <w:rPr>
+                <w:rFonts w:ascii="Helvetica Neue" w:eastAsia="Helvetica Neue" w:hAnsi="Helvetica Neue" w:cs="Helvetica Neue"/>
+                <w:color w:val="000000"/>
+                <w:sz w:val="18"/>
+                <w:szCs w:val="18"/>
+              </w:rPr>
+              <w:t>–</w:t>
+            </w:r>
+            <w:r>
+              <w:rPr>
+                <w:rFonts w:ascii="Helvetica Neue" w:eastAsia="Helvetica Neue" w:hAnsi="Helvetica Neue" w:cs="Helvetica Neue"/>
+                <w:color w:val="000000"/>
+                <w:sz w:val="18"/>
+                <w:szCs w:val="18"/>
+              </w:rPr>
+              <w:t xml:space="preserve"> Jan</w:t>
+            </w:r>
+            <w:r>
+              <w:rPr>
+                <w:rFonts w:ascii="Helvetica Neue" w:eastAsia="Helvetica Neue" w:hAnsi="Helvetica Neue" w:cs="Helvetica Neue"/>
+                <w:color w:val="000000"/>
+                <w:sz w:val="18"/>
+                <w:szCs w:val="18"/>
+              </w:rPr>
+              <w:t>. 202</w:t>
+            </w:r>
+            <w:r>
+              <w:rPr>
+                <w:rFonts w:ascii="Helvetica Neue" w:eastAsia="Helvetica Neue" w:hAnsi="Helvetica Neue" w:cs="Helvetica Neue"/>
+                <w:color w:val="000000"/>
+                <w:sz w:val="18"/>
+                <w:szCs w:val="18"/>
+              </w:rPr>
+              <w:t>2</w:t>
+            </w:r>
+          </w:p>
+        </w:tc>
+      </w:tr>
+      <w:tr>
+        <w:trPr>
+          <w:trHeight w:val="1044"/>
+        </w:trPr>
+        <w:tc>
+          <w:tcPr>
+            <w:tcW w:w="10710" w:type="dxa"/>
+            <w:gridSpan w:val="2"/>
+          </w:tcPr>
+          <w:p>
+            <w:pPr>
+              <w:widowControl w:val="0"/>
+              <w:numPr>
+                <w:ilvl w:val="0"/>
+                <w:numId w:val="4"/>
+              </w:numPr>
+              <w:pBdr>
+                <w:top w:val="nil"/>
+                <w:left w:val="nil"/>
+                <w:bottom w:val="nil"/>
+                <w:right w:val="nil"/>
+                <w:between w:val="nil"/>
+              </w:pBdr>
+              <w:ind w:left="514"/>
+              <w:rPr>
+                <w:rFonts w:ascii="Helvetica Neue" w:eastAsia="Helvetica Neue" w:hAnsi="Helvetica Neue" w:cs="Helvetica Neue"/>
+                <w:color w:val="000000"/>
+                <w:sz w:val="18"/>
+                <w:szCs w:val="18"/>
+              </w:rPr>
+            </w:pPr>
+            <w:r>
+              <w:rPr>
+                <w:rFonts w:ascii="Helvetica Neue" w:eastAsia="Helvetica Neue" w:hAnsi="Helvetica Neue" w:cs="Helvetica Neue"/>
+                <w:color w:val="000000"/>
+                <w:sz w:val="18"/>
+                <w:szCs w:val="18"/>
+              </w:rPr>
+              <w:t xml:space="preserve">Designed ADTs for user accounts and </w:t>
+            </w:r>
+            <w:r>
+              <w:rPr>
+                <w:rFonts w:ascii="Helvetica Neue" w:eastAsia="Helvetica Neue" w:hAnsi="Helvetica Neue" w:cs="Helvetica Neue"/>
+                <w:color w:val="000000"/>
+                <w:sz w:val="18"/>
+                <w:szCs w:val="18"/>
+              </w:rPr>
+              <w:t>seating layouts</w:t>
+            </w:r>
+            <w:r>
+              <w:rPr>
+                <w:rFonts w:ascii="Helvetica Neue" w:eastAsia="Helvetica Neue" w:hAnsi="Helvetica Neue" w:cs="Helvetica Neue"/>
+                <w:color w:val="000000"/>
+                <w:sz w:val="18"/>
+                <w:szCs w:val="18"/>
+              </w:rPr>
+              <w:t xml:space="preserve"> </w:t>
+            </w:r>
+            <w:r>
+              <w:rPr>
+                <w:rFonts w:ascii="Helvetica Neue" w:eastAsia="Helvetica Neue" w:hAnsi="Helvetica Neue" w:cs="Helvetica Neue"/>
+                <w:color w:val="000000"/>
+                <w:sz w:val="18"/>
+                <w:szCs w:val="18"/>
+              </w:rPr>
+              <w:t>using Java</w:t>
+            </w:r>
+            <w:r>
+              <w:rPr>
+                <w:rFonts w:ascii="Helvetica Neue" w:eastAsia="Helvetica Neue" w:hAnsi="Helvetica Neue" w:cs="Helvetica Neue"/>
+                <w:color w:val="000000"/>
+                <w:sz w:val="18"/>
+                <w:szCs w:val="18"/>
+              </w:rPr>
+              <w:t>, enhancing data organization</w:t>
+            </w:r>
+          </w:p>
+          <w:p>
+            <w:pPr>
+              <w:widowControl w:val="0"/>
+              <w:numPr>
+                <w:ilvl w:val="0"/>
+                <w:numId w:val="4"/>
+              </w:numPr>
+              <w:pBdr>
+                <w:top w:val="nil"/>
+                <w:left w:val="nil"/>
+                <w:bottom w:val="nil"/>
+                <w:right w:val="nil"/>
+                <w:between w:val="nil"/>
+              </w:pBdr>
+              <w:ind w:left="514"/>
+              <w:rPr>
+                <w:rFonts w:ascii="Helvetica Neue" w:eastAsia="Helvetica Neue" w:hAnsi="Helvetica Neue" w:cs="Helvetica Neue"/>
+                <w:color w:val="000000"/>
+                <w:sz w:val="18"/>
+                <w:szCs w:val="18"/>
+              </w:rPr>
+            </w:pPr>
+            <w:r>
+              <w:rPr>
+                <w:rFonts w:ascii="Helvetica Neue" w:eastAsia="Helvetica Neue" w:hAnsi="Helvetica Neue" w:cs="Helvetica Neue"/>
+                <w:color w:val="000000"/>
+                <w:sz w:val="18"/>
+                <w:szCs w:val="18"/>
+              </w:rPr>
+              <w:t xml:space="preserve">Utilized File I/O </w:t>
+            </w:r>
+            <w:r>
+              <w:rPr>
+                <w:rFonts w:ascii="Helvetica Neue" w:eastAsia="Helvetica Neue" w:hAnsi="Helvetica Neue" w:cs="Helvetica Neue"/>
+                <w:color w:val="000000"/>
+                <w:sz w:val="18"/>
+                <w:szCs w:val="18"/>
+              </w:rPr>
+              <w:t>operation</w:t>
+            </w:r>
+            <w:r>
+              <w:rPr>
+                <w:rFonts w:ascii="Helvetica Neue" w:eastAsia="Helvetica Neue" w:hAnsi="Helvetica Neue" w:cs="Helvetica Neue"/>
+                <w:color w:val="000000"/>
+                <w:sz w:val="18"/>
+                <w:szCs w:val="18"/>
+              </w:rPr>
+              <w:t xml:space="preserve">s </w:t>
+            </w:r>
+            <w:r>
+              <w:rPr>
+                <w:rFonts w:ascii="Helvetica Neue" w:eastAsia="Helvetica Neue" w:hAnsi="Helvetica Neue" w:cs="Helvetica Neue"/>
+                <w:color w:val="000000"/>
+                <w:sz w:val="18"/>
+                <w:szCs w:val="18"/>
+              </w:rPr>
+              <w:t xml:space="preserve">to store account data and seating plans in local CSV files, ensuring easy </w:t>
+            </w:r>
+            <w:r>
+              <w:rPr>
+                <w:rFonts w:ascii="Helvetica Neue" w:eastAsia="Helvetica Neue" w:hAnsi="Helvetica Neue" w:cs="Helvetica Neue"/>
+                <w:color w:val="000000"/>
+                <w:sz w:val="18"/>
+                <w:szCs w:val="18"/>
+              </w:rPr>
+              <w:t xml:space="preserve">data </w:t>
+            </w:r>
+            <w:r>
+              <w:rPr>
+                <w:rFonts w:ascii="Helvetica Neue" w:eastAsia="Helvetica Neue" w:hAnsi="Helvetica Neue" w:cs="Helvetica Neue"/>
+                <w:color w:val="000000"/>
+                <w:sz w:val="18"/>
+                <w:szCs w:val="18"/>
+              </w:rPr>
+              <w:t>retrieval</w:t>
+            </w:r>
+          </w:p>
+          <w:p>
+            <w:pPr>
+              <w:widowControl w:val="0"/>
+              <w:numPr>
+                <w:ilvl w:val="0"/>
+                <w:numId w:val="4"/>
+              </w:numPr>
+              <w:pBdr>
+                <w:top w:val="nil"/>
+                <w:left w:val="nil"/>
+                <w:bottom w:val="nil"/>
+                <w:right w:val="nil"/>
+                <w:between w:val="nil"/>
+              </w:pBdr>
+              <w:ind w:left="514"/>
+              <w:rPr>
+                <w:rFonts w:ascii="Helvetica Neue" w:eastAsia="Helvetica Neue" w:hAnsi="Helvetica Neue" w:cs="Helvetica Neue"/>
+                <w:color w:val="000000"/>
+                <w:sz w:val="18"/>
+                <w:szCs w:val="18"/>
+              </w:rPr>
+            </w:pPr>
+            <w:r>
+              <w:rPr>
+                <w:rFonts w:ascii="Helvetica Neue" w:eastAsia="Helvetica Neue" w:hAnsi="Helvetica Neue" w:cs="Helvetica Neue"/>
+                <w:color w:val="000000"/>
+                <w:sz w:val="18"/>
+                <w:szCs w:val="18"/>
+              </w:rPr>
+              <w:t>E</w:t>
+            </w:r>
+            <w:r>
+              <w:rPr>
+                <w:rFonts w:ascii="Helvetica Neue" w:eastAsia="Helvetica Neue" w:hAnsi="Helvetica Neue" w:cs="Helvetica Neue"/>
+                <w:color w:val="000000"/>
+                <w:sz w:val="18"/>
+                <w:szCs w:val="18"/>
+              </w:rPr>
+              <w:t xml:space="preserve">nhanced seating arrangements through </w:t>
+            </w:r>
+            <w:r>
+              <w:rPr>
+                <w:rFonts w:ascii="Helvetica Neue" w:eastAsia="Helvetica Neue" w:hAnsi="Helvetica Neue" w:cs="Helvetica Neue"/>
+                <w:color w:val="000000"/>
+                <w:sz w:val="18"/>
+                <w:szCs w:val="18"/>
+              </w:rPr>
+              <w:t xml:space="preserve">personalized </w:t>
+            </w:r>
+            <w:r>
+              <w:rPr>
+                <w:rFonts w:ascii="Helvetica Neue" w:eastAsia="Helvetica Neue" w:hAnsi="Helvetica Neue" w:cs="Helvetica Neue"/>
+                <w:color w:val="000000"/>
+                <w:sz w:val="18"/>
+                <w:szCs w:val="18"/>
+              </w:rPr>
+              <w:t xml:space="preserve">customization of student properties, leading to more tailored </w:t>
+            </w:r>
+            <w:r>
+              <w:rPr>
+                <w:rFonts w:ascii="Helvetica Neue" w:eastAsia="Helvetica Neue" w:hAnsi="Helvetica Neue" w:cs="Helvetica Neue"/>
+                <w:color w:val="000000"/>
+                <w:sz w:val="18"/>
+                <w:szCs w:val="18"/>
+              </w:rPr>
+              <w:t>layouts</w:t>
+            </w:r>
+          </w:p>
+          <w:p>
+            <w:pPr>
+              <w:widowControl w:val="0"/>
+              <w:numPr>
+                <w:ilvl w:val="0"/>
+                <w:numId w:val="4"/>
+              </w:numPr>
+              <w:pBdr>
+                <w:top w:val="nil"/>
+                <w:left w:val="nil"/>
+                <w:bottom w:val="nil"/>
+                <w:right w:val="nil"/>
+                <w:between w:val="nil"/>
+              </w:pBdr>
+              <w:ind w:left="514"/>
+              <w:rPr>
+                <w:rFonts w:ascii="Helvetica Neue" w:eastAsia="Helvetica Neue" w:hAnsi="Helvetica Neue" w:cs="Helvetica Neue"/>
+                <w:color w:val="000000"/>
+                <w:sz w:val="18"/>
+                <w:szCs w:val="18"/>
+              </w:rPr>
+            </w:pPr>
+            <w:r>
+              <w:rPr>
+                <w:rFonts w:ascii="Helvetica Neue" w:eastAsia="Helvetica Neue" w:hAnsi="Helvetica Neue" w:cs="Helvetica Neue"/>
+                <w:color w:val="000000"/>
+                <w:sz w:val="18"/>
+                <w:szCs w:val="18"/>
+              </w:rPr>
+              <w:t>I</w:t>
+            </w:r>
+            <w:r>
+              <w:rPr>
+                <w:rFonts w:ascii="Helvetica Neue" w:eastAsia="Helvetica Neue" w:hAnsi="Helvetica Neue" w:cs="Helvetica Neue"/>
+                <w:color w:val="000000"/>
+                <w:sz w:val="18"/>
+                <w:szCs w:val="18"/>
+              </w:rPr>
+              <w:t>mplemented a GUI using Java Swing, enabling users to effortlessly edit seating plans</w:t>
+            </w:r>
+            <w:r>
+              <w:rPr>
+                <w:rFonts w:ascii="Helvetica Neue" w:eastAsia="Helvetica Neue" w:hAnsi="Helvetica Neue" w:cs="Helvetica Neue"/>
+                <w:color w:val="000000"/>
+                <w:sz w:val="18"/>
+                <w:szCs w:val="18"/>
+              </w:rPr>
+              <w:t xml:space="preserve"> and </w:t>
+            </w:r>
+            <w:r>
+              <w:rPr>
+                <w:rFonts w:ascii="Helvetica Neue" w:eastAsia="Helvetica Neue" w:hAnsi="Helvetica Neue" w:cs="Helvetica Neue"/>
+                <w:color w:val="000000"/>
+                <w:sz w:val="18"/>
+                <w:szCs w:val="18"/>
+              </w:rPr>
+              <w:t>export them for printing</w:t>
+            </w:r>
+          </w:p>
+          <w:p>
+            <w:pPr>
+              <w:widowControl w:val="0"/>
+              <w:numPr>
+                <w:ilvl w:val="0"/>
+                <w:numId w:val="4"/>
+              </w:numPr>
+              <w:pBdr>
+                <w:top w:val="nil"/>
+                <w:left w:val="nil"/>
+                <w:bottom w:val="nil"/>
+                <w:right w:val="nil"/>
+                <w:between w:val="nil"/>
+              </w:pBdr>
+              <w:ind w:left="514"/>
+              <w:rPr>
+                <w:rFonts w:ascii="Helvetica Neue" w:eastAsia="Helvetica Neue" w:hAnsi="Helvetica Neue" w:cs="Helvetica Neue"/>
+                <w:color w:val="000000"/>
+                <w:sz w:val="18"/>
+                <w:szCs w:val="18"/>
+              </w:rPr>
+            </w:pPr>
+            <w:r>
+              <w:rPr>
+                <w:rFonts w:ascii="Helvetica Neue" w:eastAsia="Helvetica Neue" w:hAnsi="Helvetica Neue" w:cs="Helvetica Neue"/>
+                <w:color w:val="000000"/>
+                <w:sz w:val="18"/>
+                <w:szCs w:val="18"/>
+              </w:rPr>
+              <w:t>Thoroughly tested to ensure application reliability, addressing potential issues for a seamless user experience</w:t>
             </w:r>
           </w:p>
         </w:tc>
@@ -3010,8 +3444,8 @@
         <w:tblLook w:val="0400" w:firstRow="0" w:lastRow="0" w:firstColumn="0" w:lastColumn="0" w:noHBand="0" w:noVBand="1"/>
       </w:tblPr>
       <w:tblGrid>
-        <w:gridCol w:w="8820"/>
-        <w:gridCol w:w="1890"/>
+        <w:gridCol w:w="9630"/>
+        <w:gridCol w:w="1080"/>
       </w:tblGrid>
       <w:tr>
         <w:trPr>
@@ -3019,7 +3453,13 @@
         </w:trPr>
         <w:tc>
           <w:tcPr>
-            <w:tcW w:w="8820" w:type="dxa"/>
+            <w:tcW w:w="9630" w:type="dxa"/>
+            <w:tcBorders>
+              <w:top w:val="nil"/>
+              <w:left w:val="nil"/>
+              <w:bottom w:val="nil"/>
+              <w:right w:val="nil"/>
+            </w:tcBorders>
           </w:tcPr>
           <w:p>
             <w:pPr>
@@ -3070,13 +3510,39 @@
                 <w:sz w:val="18"/>
                 <w:szCs w:val="18"/>
               </w:rPr>
-              <w:t>Student Volunteer in SIGMOD 2023, Summer 2023</w:t>
+              <w:t xml:space="preserve">Student Volunteer in </w:t>
+            </w:r>
+            <w:r>
+              <w:rPr>
+                <w:rFonts w:ascii="Helvetica Neue" w:eastAsia="Helvetica Neue" w:hAnsi="Helvetica Neue" w:cs="Helvetica Neue"/>
+                <w:i/>
+                <w:color w:val="000000"/>
+                <w:sz w:val="18"/>
+                <w:szCs w:val="18"/>
+              </w:rPr>
+              <w:t xml:space="preserve">ACM </w:t>
+            </w:r>
+            <w:r>
+              <w:rPr>
+                <w:rFonts w:ascii="Helvetica Neue" w:eastAsia="Helvetica Neue" w:hAnsi="Helvetica Neue" w:cs="Helvetica Neue"/>
+                <w:i/>
+                <w:color w:val="000000"/>
+                <w:sz w:val="18"/>
+                <w:szCs w:val="18"/>
+              </w:rPr>
+              <w:t>SIGMOD 2023, Summer 2023</w:t>
             </w:r>
           </w:p>
         </w:tc>
         <w:tc>
           <w:tcPr>
-            <w:tcW w:w="1890" w:type="dxa"/>
+            <w:tcW w:w="1080" w:type="dxa"/>
+            <w:tcBorders>
+              <w:top w:val="nil"/>
+              <w:left w:val="nil"/>
+              <w:bottom w:val="nil"/>
+              <w:right w:val="nil"/>
+            </w:tcBorders>
           </w:tcPr>
           <w:p>
             <w:pPr>
@@ -3131,11 +3597,12 @@
       </w:tr>
       <w:tr>
         <w:trPr>
-          <w:trHeight w:val="639"/>
+          <w:trHeight w:val="630"/>
         </w:trPr>
         <w:tc>
           <w:tcPr>
-            <w:tcW w:w="8820" w:type="dxa"/>
+            <w:tcW w:w="10710" w:type="dxa"/>
+            <w:gridSpan w:val="2"/>
           </w:tcPr>
           <w:p>
             <w:pPr>
@@ -3166,64 +3633,71 @@
                 <w:sz w:val="18"/>
                 <w:szCs w:val="18"/>
               </w:rPr>
-              <w:t>P</w:t>
-            </w:r>
-            <w:r>
-              <w:rPr>
-                <w:rFonts w:ascii="Helvetica Neue" w:eastAsia="Helvetica Neue" w:hAnsi="Helvetica Neue" w:cs="Helvetica Neue"/>
-                <w:color w:val="000000"/>
-                <w:sz w:val="18"/>
-                <w:szCs w:val="18"/>
-              </w:rPr>
-              <w:t>rovide</w:t>
-            </w:r>
-            <w:r>
-              <w:rPr>
-                <w:rFonts w:ascii="Helvetica Neue" w:eastAsia="Helvetica Neue" w:hAnsi="Helvetica Neue" w:cs="Helvetica Neue"/>
-                <w:color w:val="000000"/>
-                <w:sz w:val="18"/>
-                <w:szCs w:val="18"/>
-              </w:rPr>
-              <w:t>d</w:t>
-            </w:r>
-            <w:r>
-              <w:rPr>
-                <w:rFonts w:ascii="Helvetica Neue" w:eastAsia="Helvetica Neue" w:hAnsi="Helvetica Neue" w:cs="Helvetica Neue"/>
-                <w:color w:val="000000"/>
-                <w:sz w:val="18"/>
-                <w:szCs w:val="18"/>
-              </w:rPr>
-              <w:t xml:space="preserve"> technical assistance to attendees and </w:t>
-            </w:r>
-            <w:r>
-              <w:rPr>
-                <w:rFonts w:ascii="Helvetica Neue" w:eastAsia="Helvetica Neue" w:hAnsi="Helvetica Neue" w:cs="Helvetica Neue"/>
-                <w:color w:val="000000"/>
-                <w:sz w:val="18"/>
-                <w:szCs w:val="18"/>
-              </w:rPr>
-              <w:t xml:space="preserve">collaborated with </w:t>
-            </w:r>
-            <w:r>
-              <w:rPr>
-                <w:rFonts w:ascii="Helvetica Neue" w:eastAsia="Helvetica Neue" w:hAnsi="Helvetica Neue" w:cs="Helvetica Neue"/>
-                <w:color w:val="000000"/>
-                <w:sz w:val="18"/>
-                <w:szCs w:val="18"/>
-              </w:rPr>
-              <w:t xml:space="preserve">session chairs and </w:t>
-            </w:r>
-            <w:proofErr w:type="gramStart"/>
-            <w:r>
-              <w:rPr>
-                <w:rFonts w:ascii="Helvetica Neue" w:eastAsia="Helvetica Neue" w:hAnsi="Helvetica Neue" w:cs="Helvetica Neue"/>
-                <w:color w:val="000000"/>
-                <w:sz w:val="18"/>
-                <w:szCs w:val="18"/>
-              </w:rPr>
-              <w:t>presenters</w:t>
-            </w:r>
-            <w:proofErr w:type="gramEnd"/>
+              <w:t>A</w:t>
+            </w:r>
+            <w:r>
+              <w:rPr>
+                <w:rFonts w:ascii="Helvetica Neue" w:eastAsia="Helvetica Neue" w:hAnsi="Helvetica Neue" w:cs="Helvetica Neue"/>
+                <w:color w:val="000000"/>
+                <w:sz w:val="18"/>
+                <w:szCs w:val="18"/>
+              </w:rPr>
+              <w:t>ssist</w:t>
+            </w:r>
+            <w:r>
+              <w:rPr>
+                <w:rFonts w:ascii="Helvetica Neue" w:eastAsia="Helvetica Neue" w:hAnsi="Helvetica Neue" w:cs="Helvetica Neue"/>
+                <w:color w:val="000000"/>
+                <w:sz w:val="18"/>
+                <w:szCs w:val="18"/>
+              </w:rPr>
+              <w:t>ed</w:t>
+            </w:r>
+            <w:r>
+              <w:rPr>
+                <w:rFonts w:ascii="Helvetica Neue" w:eastAsia="Helvetica Neue" w:hAnsi="Helvetica Neue" w:cs="Helvetica Neue"/>
+                <w:color w:val="000000"/>
+                <w:sz w:val="18"/>
+                <w:szCs w:val="18"/>
+              </w:rPr>
+              <w:t xml:space="preserve"> with slides and videos preparation prior to sessions</w:t>
+            </w:r>
+            <w:r>
+              <w:rPr>
+                <w:rFonts w:ascii="Helvetica Neue" w:eastAsia="Helvetica Neue" w:hAnsi="Helvetica Neue" w:cs="Helvetica Neue"/>
+                <w:color w:val="000000"/>
+                <w:sz w:val="18"/>
+                <w:szCs w:val="18"/>
+              </w:rPr>
+              <w:t xml:space="preserve">, </w:t>
+            </w:r>
+            <w:r>
+              <w:rPr>
+                <w:rFonts w:ascii="Helvetica Neue" w:eastAsia="Helvetica Neue" w:hAnsi="Helvetica Neue" w:cs="Helvetica Neue"/>
+                <w:color w:val="000000"/>
+                <w:sz w:val="18"/>
+                <w:szCs w:val="18"/>
+              </w:rPr>
+              <w:t xml:space="preserve">facilitating </w:t>
+            </w:r>
+            <w:r>
+              <w:rPr>
+                <w:rFonts w:ascii="Helvetica Neue" w:eastAsia="Helvetica Neue" w:hAnsi="Helvetica Neue" w:cs="Helvetica Neue"/>
+                <w:color w:val="000000"/>
+                <w:sz w:val="18"/>
+                <w:szCs w:val="18"/>
+              </w:rPr>
+              <w:t xml:space="preserve">conference proceedings </w:t>
+            </w:r>
+            <w:r>
+              <w:rPr>
+                <w:rFonts w:ascii="Helvetica Neue" w:eastAsia="Helvetica Neue" w:hAnsi="Helvetica Neue" w:cs="Helvetica Neue"/>
+                <w:color w:val="000000"/>
+                <w:sz w:val="18"/>
+                <w:szCs w:val="18"/>
+              </w:rPr>
+              <w:t xml:space="preserve"> </w:t>
+            </w:r>
           </w:p>
           <w:p>
             <w:pPr>
@@ -3254,19 +3728,71 @@
                 <w:sz w:val="18"/>
                 <w:szCs w:val="18"/>
               </w:rPr>
-              <w:t xml:space="preserve">Volunteered for four research sessions, one workshop and one tutorial </w:t>
-            </w:r>
-            <w:proofErr w:type="gramStart"/>
-            <w:r>
-              <w:rPr>
-                <w:rFonts w:ascii="Helvetica Neue" w:eastAsia="Helvetica Neue" w:hAnsi="Helvetica Neue" w:cs="Helvetica Neue"/>
-                <w:color w:val="000000"/>
-                <w:sz w:val="18"/>
-                <w:szCs w:val="18"/>
-              </w:rPr>
-              <w:t>session</w:t>
-            </w:r>
-            <w:proofErr w:type="gramEnd"/>
+              <w:t xml:space="preserve">Ensured timely resolution of audio issues by </w:t>
+            </w:r>
+            <w:r>
+              <w:rPr>
+                <w:rFonts w:ascii="Helvetica Neue" w:eastAsia="Helvetica Neue" w:hAnsi="Helvetica Neue" w:cs="Helvetica Neue"/>
+                <w:color w:val="000000"/>
+                <w:sz w:val="18"/>
+                <w:szCs w:val="18"/>
+              </w:rPr>
+              <w:t>liaising</w:t>
+            </w:r>
+            <w:r>
+              <w:rPr>
+                <w:rFonts w:ascii="Helvetica Neue" w:eastAsia="Helvetica Neue" w:hAnsi="Helvetica Neue" w:cs="Helvetica Neue"/>
+                <w:color w:val="000000"/>
+                <w:sz w:val="18"/>
+                <w:szCs w:val="18"/>
+              </w:rPr>
+              <w:t xml:space="preserve"> with the technical team</w:t>
+            </w:r>
+            <w:r>
+              <w:rPr>
+                <w:rFonts w:ascii="Helvetica Neue" w:eastAsia="Helvetica Neue" w:hAnsi="Helvetica Neue" w:cs="Helvetica Neue" w:hint="eastAsia"/>
+                <w:color w:val="000000"/>
+                <w:sz w:val="18"/>
+                <w:szCs w:val="18"/>
+              </w:rPr>
+              <w:t>,</w:t>
+            </w:r>
+            <w:r>
+              <w:rPr>
+                <w:rFonts w:ascii="Helvetica Neue" w:eastAsia="Helvetica Neue" w:hAnsi="Helvetica Neue" w:cs="Helvetica Neue"/>
+                <w:color w:val="000000"/>
+                <w:sz w:val="18"/>
+                <w:szCs w:val="18"/>
+              </w:rPr>
+              <w:t xml:space="preserve"> contributing to a </w:t>
+            </w:r>
+            <w:r>
+              <w:rPr>
+                <w:rFonts w:ascii="Helvetica Neue" w:eastAsia="Helvetica Neue" w:hAnsi="Helvetica Neue" w:cs="Helvetica Neue"/>
+                <w:color w:val="000000"/>
+                <w:sz w:val="18"/>
+                <w:szCs w:val="18"/>
+              </w:rPr>
+              <w:t xml:space="preserve">cohesive </w:t>
+            </w:r>
+            <w:r>
+              <w:rPr>
+                <w:rFonts w:ascii="Helvetica Neue" w:eastAsia="Helvetica Neue" w:hAnsi="Helvetica Neue" w:cs="Helvetica Neue"/>
+                <w:color w:val="000000"/>
+                <w:sz w:val="18"/>
+                <w:szCs w:val="18"/>
+              </w:rPr>
+              <w:t>audio experience</w:t>
+            </w:r>
+            <w:r>
+              <w:rPr>
+                <w:rFonts w:ascii="Helvetica Neue" w:eastAsia="Helvetica Neue" w:hAnsi="Helvetica Neue" w:cs="Helvetica Neue"/>
+                <w:color w:val="000000"/>
+                <w:sz w:val="18"/>
+                <w:szCs w:val="18"/>
+              </w:rPr>
+              <w:t xml:space="preserve"> </w:t>
+            </w:r>
           </w:p>
           <w:p>
             <w:pPr>
@@ -3297,403 +3823,88 @@
                 <w:sz w:val="18"/>
                 <w:szCs w:val="18"/>
               </w:rPr>
-              <w:t>Assisted</w:t>
-            </w:r>
-            <w:r>
-              <w:rPr>
-                <w:rFonts w:ascii="Helvetica Neue" w:eastAsia="Helvetica Neue" w:hAnsi="Helvetica Neue" w:cs="Helvetica Neue"/>
-                <w:color w:val="000000"/>
-                <w:sz w:val="18"/>
-                <w:szCs w:val="18"/>
-              </w:rPr>
-              <w:t xml:space="preserve"> over 500 </w:t>
-            </w:r>
-            <w:r>
-              <w:rPr>
-                <w:rFonts w:ascii="Helvetica Neue" w:eastAsia="Helvetica Neue" w:hAnsi="Helvetica Neue" w:cs="Helvetica Neue"/>
-                <w:color w:val="000000"/>
-                <w:sz w:val="18"/>
-                <w:szCs w:val="18"/>
-              </w:rPr>
-              <w:t xml:space="preserve">leading </w:t>
-            </w:r>
-            <w:r>
-              <w:rPr>
-                <w:rFonts w:ascii="Helvetica Neue" w:eastAsia="Helvetica Neue" w:hAnsi="Helvetica Neue" w:cs="Helvetica Neue"/>
-                <w:color w:val="000000"/>
-                <w:sz w:val="18"/>
-                <w:szCs w:val="18"/>
-              </w:rPr>
-              <w:t xml:space="preserve">scholars in the </w:t>
-            </w:r>
-            <w:r>
-              <w:rPr>
-                <w:rFonts w:ascii="Helvetica Neue" w:eastAsia="Helvetica Neue" w:hAnsi="Helvetica Neue" w:cs="Helvetica Neue"/>
-                <w:color w:val="000000"/>
-                <w:sz w:val="18"/>
-                <w:szCs w:val="18"/>
-              </w:rPr>
-              <w:t xml:space="preserve">field </w:t>
-            </w:r>
-            <w:r>
-              <w:rPr>
-                <w:rFonts w:ascii="Helvetica Neue" w:eastAsia="Helvetica Neue" w:hAnsi="Helvetica Neue" w:cs="Helvetica Neue"/>
-                <w:color w:val="000000"/>
-                <w:sz w:val="18"/>
-                <w:szCs w:val="18"/>
-              </w:rPr>
-              <w:t>of database systems</w:t>
-            </w:r>
-          </w:p>
-        </w:tc>
-        <w:tc>
-          <w:tcPr>
-            <w:tcW w:w="1890" w:type="dxa"/>
-          </w:tcPr>
-          <w:p>
-            <w:pPr>
-              <w:widowControl w:val="0"/>
-              <w:jc w:val="right"/>
-              <w:rPr>
-                <w:rFonts w:ascii="Helvetica Neue" w:eastAsia="Helvetica Neue" w:hAnsi="Helvetica Neue" w:cs="Helvetica Neue"/>
-                <w:color w:val="000000"/>
-                <w:sz w:val="18"/>
-                <w:szCs w:val="18"/>
-              </w:rPr>
-            </w:pPr>
-          </w:p>
-        </w:tc>
-      </w:tr>
-      <w:tr>
-        <w:trPr>
-          <w:trHeight w:val="162"/>
-        </w:trPr>
-        <w:tc>
-          <w:tcPr>
-            <w:tcW w:w="8820" w:type="dxa"/>
-          </w:tcPr>
-          <w:p>
-            <w:pPr>
-              <w:widowControl w:val="0"/>
-              <w:rPr>
-                <w:rFonts w:ascii="Helvetica Neue" w:eastAsia="Helvetica Neue" w:hAnsi="Helvetica Neue" w:cs="Helvetica Neue"/>
-                <w:color w:val="000000"/>
-                <w:sz w:val="18"/>
-                <w:szCs w:val="18"/>
-              </w:rPr>
-            </w:pPr>
-            <w:r>
-              <w:rPr>
-                <w:rFonts w:ascii="Helvetica Neue" w:eastAsia="Helvetica Neue" w:hAnsi="Helvetica Neue" w:cs="Helvetica Neue"/>
-                <w:b/>
-                <w:color w:val="000000"/>
-                <w:sz w:val="18"/>
-                <w:szCs w:val="18"/>
-              </w:rPr>
-              <w:t>Volunteer,</w:t>
-            </w:r>
-            <w:r>
-              <w:rPr>
-                <w:rFonts w:ascii="Helvetica Neue" w:eastAsia="Helvetica Neue" w:hAnsi="Helvetica Neue" w:cs="Helvetica Neue"/>
-                <w:color w:val="000000"/>
-                <w:sz w:val="18"/>
-                <w:szCs w:val="18"/>
-              </w:rPr>
-              <w:t xml:space="preserve"> Seattle, WA</w:t>
-            </w:r>
-          </w:p>
-          <w:p>
-            <w:pPr>
-              <w:widowControl w:val="0"/>
-              <w:rPr>
-                <w:rFonts w:ascii="Helvetica Neue" w:eastAsia="Helvetica Neue" w:hAnsi="Helvetica Neue" w:cs="Helvetica Neue"/>
-                <w:i/>
-                <w:color w:val="000000"/>
-                <w:sz w:val="18"/>
-                <w:szCs w:val="18"/>
-              </w:rPr>
-            </w:pPr>
-            <w:r>
-              <w:rPr>
-                <w:rFonts w:ascii="Helvetica Neue" w:eastAsia="Helvetica Neue" w:hAnsi="Helvetica Neue" w:cs="Helvetica Neue"/>
-                <w:i/>
-                <w:color w:val="000000"/>
-                <w:sz w:val="18"/>
-                <w:szCs w:val="18"/>
-              </w:rPr>
-              <w:t>CIRCLE (Center for International Relations &amp; Cultural Leadership Exchange) Ambassado</w:t>
-            </w:r>
-            <w:r>
-              <w:rPr>
-                <w:rFonts w:ascii="Helvetica Neue" w:eastAsia="Helvetica Neue" w:hAnsi="Helvetica Neue" w:cs="Helvetica Neue"/>
-                <w:i/>
-                <w:color w:val="000000"/>
-                <w:sz w:val="18"/>
-                <w:szCs w:val="18"/>
-              </w:rPr>
-              <w:t>r</w:t>
-            </w:r>
-            <w:r>
-              <w:rPr>
-                <w:rFonts w:ascii="Helvetica Neue" w:eastAsia="Helvetica Neue" w:hAnsi="Helvetica Neue" w:cs="Helvetica Neue"/>
-                <w:i/>
-                <w:color w:val="000000"/>
-                <w:sz w:val="18"/>
-                <w:szCs w:val="18"/>
-              </w:rPr>
-              <w:t xml:space="preserve">, </w:t>
-            </w:r>
-          </w:p>
-          <w:p>
-            <w:pPr>
-              <w:widowControl w:val="0"/>
-              <w:rPr>
-                <w:rFonts w:ascii="Helvetica Neue" w:eastAsia="Helvetica Neue" w:hAnsi="Helvetica Neue" w:cs="Helvetica Neue"/>
-                <w:b/>
-                <w:i/>
-                <w:color w:val="000000"/>
-                <w:sz w:val="18"/>
-                <w:szCs w:val="18"/>
-              </w:rPr>
-            </w:pPr>
-            <w:r>
-              <w:rPr>
-                <w:rFonts w:ascii="Helvetica Neue" w:eastAsia="Helvetica Neue" w:hAnsi="Helvetica Neue" w:cs="Helvetica Neue"/>
-                <w:i/>
-                <w:color w:val="000000"/>
-                <w:sz w:val="18"/>
-                <w:szCs w:val="18"/>
-              </w:rPr>
-              <w:t>University of Washington</w:t>
-            </w:r>
-          </w:p>
-        </w:tc>
-        <w:tc>
-          <w:tcPr>
-            <w:tcW w:w="1890" w:type="dxa"/>
-          </w:tcPr>
-          <w:p>
-            <w:pPr>
-              <w:widowControl w:val="0"/>
-              <w:jc w:val="right"/>
-              <w:rPr>
-                <w:rFonts w:ascii="Helvetica Neue" w:eastAsia="Helvetica Neue" w:hAnsi="Helvetica Neue" w:cs="Helvetica Neue"/>
-                <w:color w:val="000000"/>
-                <w:sz w:val="18"/>
-                <w:szCs w:val="18"/>
-              </w:rPr>
-            </w:pPr>
-            <w:r>
-              <w:rPr>
-                <w:rFonts w:ascii="Helvetica Neue" w:eastAsia="Helvetica Neue" w:hAnsi="Helvetica Neue" w:cs="Helvetica Neue"/>
-                <w:color w:val="000000"/>
-                <w:sz w:val="18"/>
-                <w:szCs w:val="18"/>
-              </w:rPr>
-              <w:t>Jan. 2023 –</w:t>
-            </w:r>
-            <w:r>
-              <w:rPr>
-                <w:rFonts w:ascii="Helvetica Neue" w:eastAsia="Helvetica Neue" w:hAnsi="Helvetica Neue" w:cs="Helvetica Neue"/>
-                <w:color w:val="000000"/>
-                <w:sz w:val="18"/>
-                <w:szCs w:val="18"/>
-              </w:rPr>
-              <w:t xml:space="preserve"> </w:t>
-            </w:r>
-            <w:r>
-              <w:rPr>
-                <w:rFonts w:ascii="Helvetica Neue" w:eastAsia="Helvetica Neue" w:hAnsi="Helvetica Neue" w:cs="Helvetica Neue"/>
-                <w:color w:val="000000"/>
-                <w:sz w:val="18"/>
-                <w:szCs w:val="18"/>
-              </w:rPr>
-              <w:t>Present</w:t>
-            </w:r>
-          </w:p>
-        </w:tc>
-      </w:tr>
-      <w:tr>
-        <w:trPr>
-          <w:trHeight w:val="162"/>
-        </w:trPr>
-        <w:tc>
-          <w:tcPr>
-            <w:tcW w:w="10710" w:type="dxa"/>
-            <w:gridSpan w:val="2"/>
-          </w:tcPr>
-          <w:p>
-            <w:pPr>
-              <w:widowControl w:val="0"/>
-              <w:numPr>
-                <w:ilvl w:val="0"/>
-                <w:numId w:val="1"/>
-              </w:numPr>
-              <w:pBdr>
-                <w:top w:val="nil"/>
-                <w:left w:val="nil"/>
-                <w:bottom w:val="nil"/>
-                <w:right w:val="nil"/>
-                <w:between w:val="nil"/>
-              </w:pBdr>
-              <w:ind w:left="514"/>
-              <w:rPr>
-                <w:rFonts w:ascii="Helvetica Neue" w:eastAsia="Helvetica Neue" w:hAnsi="Helvetica Neue" w:cs="Helvetica Neue"/>
-                <w:color w:val="000000"/>
-                <w:sz w:val="18"/>
-                <w:szCs w:val="18"/>
-              </w:rPr>
-            </w:pPr>
-            <w:r>
-              <w:rPr>
-                <w:rFonts w:ascii="Helvetica Neue" w:eastAsia="Helvetica Neue" w:hAnsi="Helvetica Neue" w:cs="Helvetica Neue"/>
-                <w:color w:val="000000"/>
-                <w:sz w:val="18"/>
-                <w:szCs w:val="18"/>
-              </w:rPr>
-              <w:t xml:space="preserve">Assisted in </w:t>
-            </w:r>
-            <w:r>
-              <w:rPr>
-                <w:rFonts w:ascii="Helvetica Neue" w:eastAsia="Helvetica Neue" w:hAnsi="Helvetica Neue" w:cs="Helvetica Neue"/>
-                <w:color w:val="000000"/>
-                <w:sz w:val="18"/>
-                <w:szCs w:val="18"/>
-              </w:rPr>
-              <w:t>organizing</w:t>
-            </w:r>
-            <w:r>
-              <w:rPr>
-                <w:rFonts w:ascii="Helvetica Neue" w:eastAsia="Helvetica Neue" w:hAnsi="Helvetica Neue" w:cs="Helvetica Neue"/>
-                <w:color w:val="000000"/>
-                <w:sz w:val="18"/>
-                <w:szCs w:val="18"/>
-              </w:rPr>
-              <w:t xml:space="preserve"> weekly events to </w:t>
-            </w:r>
-            <w:r>
-              <w:rPr>
-                <w:rFonts w:ascii="Helvetica Neue" w:eastAsia="Helvetica Neue" w:hAnsi="Helvetica Neue" w:cs="Helvetica Neue"/>
-                <w:color w:val="000000"/>
-                <w:sz w:val="18"/>
-                <w:szCs w:val="18"/>
-              </w:rPr>
-              <w:t xml:space="preserve">foster </w:t>
-            </w:r>
-            <w:r>
-              <w:rPr>
-                <w:rFonts w:ascii="Helvetica Neue" w:eastAsia="Helvetica Neue" w:hAnsi="Helvetica Neue" w:cs="Helvetica Neue"/>
-                <w:color w:val="000000"/>
-                <w:sz w:val="18"/>
-                <w:szCs w:val="18"/>
-              </w:rPr>
-              <w:t>friend</w:t>
-            </w:r>
-            <w:r>
-              <w:rPr>
-                <w:rFonts w:ascii="Helvetica Neue" w:eastAsia="Helvetica Neue" w:hAnsi="Helvetica Neue" w:cs="Helvetica Neue"/>
-                <w:color w:val="000000"/>
-                <w:sz w:val="18"/>
-                <w:szCs w:val="18"/>
-              </w:rPr>
-              <w:t xml:space="preserve">ships </w:t>
-            </w:r>
-            <w:r>
-              <w:rPr>
-                <w:rFonts w:ascii="Helvetica Neue" w:eastAsia="Helvetica Neue" w:hAnsi="Helvetica Neue" w:cs="Helvetica Neue"/>
-                <w:color w:val="000000"/>
-                <w:sz w:val="18"/>
-                <w:szCs w:val="18"/>
-              </w:rPr>
-              <w:t xml:space="preserve">and </w:t>
-            </w:r>
-            <w:r>
-              <w:rPr>
-                <w:rFonts w:ascii="Helvetica Neue" w:eastAsia="Helvetica Neue" w:hAnsi="Helvetica Neue" w:cs="Helvetica Neue"/>
-                <w:color w:val="000000"/>
-                <w:sz w:val="18"/>
-                <w:szCs w:val="18"/>
-              </w:rPr>
-              <w:t xml:space="preserve">culture exchange among </w:t>
-            </w:r>
-            <w:proofErr w:type="gramStart"/>
-            <w:r>
-              <w:rPr>
-                <w:rFonts w:ascii="Helvetica Neue" w:eastAsia="Helvetica Neue" w:hAnsi="Helvetica Neue" w:cs="Helvetica Neue"/>
-                <w:color w:val="000000"/>
-                <w:sz w:val="18"/>
-                <w:szCs w:val="18"/>
-              </w:rPr>
-              <w:t>participants</w:t>
-            </w:r>
-            <w:proofErr w:type="gramEnd"/>
-          </w:p>
-          <w:p>
-            <w:pPr>
-              <w:widowControl w:val="0"/>
-              <w:numPr>
-                <w:ilvl w:val="0"/>
-                <w:numId w:val="1"/>
-              </w:numPr>
-              <w:pBdr>
-                <w:top w:val="nil"/>
-                <w:left w:val="nil"/>
-                <w:bottom w:val="nil"/>
-                <w:right w:val="nil"/>
-                <w:between w:val="nil"/>
-              </w:pBdr>
-              <w:ind w:left="514"/>
-              <w:rPr>
-                <w:rFonts w:ascii="Helvetica Neue" w:eastAsia="Helvetica Neue" w:hAnsi="Helvetica Neue" w:cs="Helvetica Neue"/>
-                <w:color w:val="000000"/>
-                <w:sz w:val="18"/>
-                <w:szCs w:val="18"/>
-              </w:rPr>
-            </w:pPr>
-            <w:r>
-              <w:rPr>
-                <w:rFonts w:ascii="Helvetica Neue" w:eastAsia="Helvetica Neue" w:hAnsi="Helvetica Neue" w:cs="Helvetica Neue"/>
-                <w:color w:val="000000"/>
-                <w:sz w:val="18"/>
-                <w:szCs w:val="18"/>
-              </w:rPr>
-              <w:t xml:space="preserve">Cultivated relationships with over 300 participants </w:t>
-            </w:r>
-            <w:r>
-              <w:rPr>
-                <w:rFonts w:ascii="Helvetica Neue" w:eastAsia="Helvetica Neue" w:hAnsi="Helvetica Neue" w:cs="Helvetica Neue"/>
-                <w:color w:val="000000"/>
-                <w:sz w:val="18"/>
-                <w:szCs w:val="18"/>
-              </w:rPr>
-              <w:t>from diverse cultural backgrounds</w:t>
-            </w:r>
-            <w:r>
-              <w:rPr>
-                <w:rFonts w:ascii="Helvetica Neue" w:eastAsia="Helvetica Neue" w:hAnsi="Helvetica Neue" w:cs="Helvetica Neue"/>
-                <w:color w:val="000000"/>
-                <w:sz w:val="18"/>
-                <w:szCs w:val="18"/>
-              </w:rPr>
-              <w:t xml:space="preserve"> </w:t>
-            </w:r>
-            <w:r>
-              <w:rPr>
-                <w:rFonts w:ascii="Helvetica Neue" w:eastAsia="Helvetica Neue" w:hAnsi="Helvetica Neue" w:cs="Helvetica Neue"/>
-                <w:color w:val="000000"/>
-                <w:sz w:val="18"/>
-                <w:szCs w:val="18"/>
-              </w:rPr>
-              <w:t xml:space="preserve">and with </w:t>
-            </w:r>
-            <w:r>
-              <w:rPr>
-                <w:rFonts w:ascii="Helvetica Neue" w:eastAsia="Helvetica Neue" w:hAnsi="Helvetica Neue" w:cs="Helvetica Neue"/>
-                <w:color w:val="000000"/>
-                <w:sz w:val="18"/>
-                <w:szCs w:val="18"/>
-              </w:rPr>
-              <w:t>various interests</w:t>
+              <w:t xml:space="preserve">Volunteered for </w:t>
+            </w:r>
+            <w:r>
+              <w:rPr>
+                <w:rFonts w:ascii="Helvetica Neue" w:eastAsia="Helvetica Neue" w:hAnsi="Helvetica Neue" w:cs="Helvetica Neue"/>
+                <w:color w:val="000000"/>
+                <w:sz w:val="18"/>
+                <w:szCs w:val="18"/>
+              </w:rPr>
+              <w:t>six</w:t>
+            </w:r>
+            <w:r>
+              <w:rPr>
+                <w:rFonts w:ascii="Helvetica Neue" w:eastAsia="Helvetica Neue" w:hAnsi="Helvetica Neue" w:cs="Helvetica Neue"/>
+                <w:color w:val="000000"/>
+                <w:sz w:val="18"/>
+                <w:szCs w:val="18"/>
+              </w:rPr>
+              <w:t xml:space="preserve"> research</w:t>
+            </w:r>
+            <w:r>
+              <w:rPr>
+                <w:rFonts w:ascii="Helvetica Neue" w:eastAsia="Helvetica Neue" w:hAnsi="Helvetica Neue" w:cs="Helvetica Neue"/>
+                <w:color w:val="000000"/>
+                <w:sz w:val="18"/>
+                <w:szCs w:val="18"/>
+              </w:rPr>
+              <w:t xml:space="preserve"> and tutorial</w:t>
+            </w:r>
+            <w:r>
+              <w:rPr>
+                <w:rFonts w:ascii="Helvetica Neue" w:eastAsia="Helvetica Neue" w:hAnsi="Helvetica Neue" w:cs="Helvetica Neue"/>
+                <w:color w:val="000000"/>
+                <w:sz w:val="18"/>
+                <w:szCs w:val="18"/>
+              </w:rPr>
+              <w:t xml:space="preserve"> sessions</w:t>
+            </w:r>
+            <w:r>
+              <w:rPr>
+                <w:rFonts w:ascii="Helvetica Neue" w:eastAsia="Helvetica Neue" w:hAnsi="Helvetica Neue" w:cs="Helvetica Neue"/>
+                <w:color w:val="000000"/>
+                <w:sz w:val="18"/>
+                <w:szCs w:val="18"/>
+              </w:rPr>
+              <w:t xml:space="preserve">, assisted over 500 leading scholars </w:t>
+            </w:r>
+            <w:r>
+              <w:rPr>
+                <w:rFonts w:ascii="Helvetica Neue" w:eastAsia="Helvetica Neue" w:hAnsi="Helvetica Neue" w:cs="Helvetica Neue"/>
+                <w:color w:val="000000"/>
+                <w:sz w:val="18"/>
+                <w:szCs w:val="18"/>
+              </w:rPr>
+              <w:t>in</w:t>
+            </w:r>
+            <w:r>
+              <w:rPr>
+                <w:rFonts w:ascii="Helvetica Neue" w:eastAsia="Helvetica Neue" w:hAnsi="Helvetica Neue" w:cs="Helvetica Neue"/>
+                <w:color w:val="000000"/>
+                <w:sz w:val="18"/>
+                <w:szCs w:val="18"/>
+              </w:rPr>
+              <w:t xml:space="preserve"> the </w:t>
+            </w:r>
+            <w:r>
+              <w:rPr>
+                <w:rFonts w:ascii="Helvetica Neue" w:eastAsia="Helvetica Neue" w:hAnsi="Helvetica Neue" w:cs="Helvetica Neue"/>
+                <w:color w:val="000000"/>
+                <w:sz w:val="18"/>
+                <w:szCs w:val="18"/>
+              </w:rPr>
+              <w:t>database</w:t>
+            </w:r>
+            <w:r>
+              <w:rPr>
+                <w:rFonts w:ascii="Helvetica Neue" w:eastAsia="Helvetica Neue" w:hAnsi="Helvetica Neue" w:cs="Helvetica Neue"/>
+                <w:color w:val="000000"/>
+                <w:sz w:val="18"/>
+                <w:szCs w:val="18"/>
+              </w:rPr>
+              <w:t xml:space="preserve"> field</w:t>
             </w:r>
           </w:p>
         </w:tc>
@@ -3720,13 +3931,13 @@
         <mc:AlternateContent>
           <mc:Choice Requires="wps">
             <w:drawing>
-              <wp:anchor distT="0" distB="0" distL="114300" distR="114300" simplePos="0" relativeHeight="251675648" behindDoc="0" locked="0" layoutInCell="1" hidden="0" allowOverlap="1" wp14:anchorId="58BE52C6" wp14:editId="783D2B88">
+              <wp:anchor distT="0" distB="0" distL="114300" distR="114300" simplePos="0" relativeHeight="251675648" behindDoc="0" locked="0" layoutInCell="1" hidden="0" allowOverlap="1" wp14:anchorId="58BE52C6" wp14:editId="3420180C">
                 <wp:simplePos x="0" y="0"/>
                 <wp:positionH relativeFrom="column">
-                  <wp:posOffset>0</wp:posOffset>
+                  <wp:posOffset>-6985</wp:posOffset>
                 </wp:positionH>
                 <wp:positionV relativeFrom="paragraph">
-                  <wp:posOffset>59690</wp:posOffset>
+                  <wp:posOffset>52256</wp:posOffset>
                 </wp:positionV>
                 <wp:extent cx="6949440" cy="12700"/>
                 <wp:effectExtent l="0" t="0" r="22860" b="12700"/>
@@ -3765,7 +3976,7 @@
           </mc:Choice>
           <mc:Fallback>
             <w:pict>
-              <v:shape w14:anchorId="5A4FDF27" id="Straight Arrow Connector 1803122269" o:spid="_x0000_s1026" type="#_x0000_t32" style="position:absolute;margin-left:0;margin-top:4.7pt;width:547.2pt;height:1pt;z-index:251675648;visibility:visible;mso-wrap-style:square;mso-wrap-distance-left:9pt;mso-wrap-distance-top:0;mso-wrap-distance-right:9pt;mso-wrap-distance-bottom:0;mso-position-horizontal:absolute;mso-position-horizontal-relative:text;mso-position-vertical:absolute;mso-position-vertical-relative:text" o:gfxdata="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" strokecolor="black [3200]">
+              <v:shape w14:anchorId="7AD543A8" id="Straight Arrow Connector 1803122269" o:spid="_x0000_s1026" type="#_x0000_t32" style="position:absolute;margin-left:-.55pt;margin-top:4.1pt;width:547.2pt;height:1pt;z-index:251675648;visibility:visible;mso-wrap-style:square;mso-wrap-distance-left:9pt;mso-wrap-distance-top:0;mso-wrap-distance-right:9pt;mso-wrap-distance-bottom:0;mso-position-horizontal:absolute;mso-position-horizontal-relative:text;mso-position-vertical:absolute;mso-position-vertical-relative:text" o:gfxdata="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" strokecolor="black [3200]">
                 <v:stroke startarrowwidth="narrow" startarrowlength="short" endarrowwidth="narrow" endarrowlength="short"/>
                 <w10:wrap type="topAndBottom"/>
               </v:shape>
@@ -3810,7 +4021,7 @@
     </w:p>
     <w:tbl>
       <w:tblPr>
-        <w:tblW w:w="10659" w:type="dxa"/>
+        <w:tblW w:w="10697" w:type="dxa"/>
         <w:tblInd w:w="180" w:type="dxa"/>
         <w:tblBorders>
           <w:top w:val="nil"/>
@@ -3824,15 +4035,15 @@
         <w:tblLook w:val="0400" w:firstRow="0" w:lastRow="0" w:firstColumn="0" w:lastColumn="0" w:noHBand="0" w:noVBand="1"/>
       </w:tblPr>
       <w:tblGrid>
-        <w:gridCol w:w="10659"/>
+        <w:gridCol w:w="10697"/>
       </w:tblGrid>
       <w:tr>
         <w:trPr>
-          <w:trHeight w:val="731"/>
+          <w:trHeight w:val="567"/>
         </w:trPr>
         <w:tc>
           <w:tcPr>
-            <w:tcW w:w="10659" w:type="dxa"/>
+            <w:tcW w:w="10697" w:type="dxa"/>
           </w:tcPr>
           <w:p>
             <w:pPr>
@@ -3873,16 +4084,25 @@
                 <w:sz w:val="18"/>
                 <w:szCs w:val="18"/>
               </w:rPr>
-              <w:t xml:space="preserve"> Proficient in Java, C/C++, Python; Familiar with</w:t>
-            </w:r>
-            <w:r>
-              <w:rPr>
-                <w:rFonts w:ascii="Helvetica Neue" w:eastAsia="Helvetica Neue" w:hAnsi="Helvetica Neue" w:cs="Helvetica Neue"/>
-                <w:color w:val="000000"/>
-                <w:sz w:val="18"/>
-                <w:szCs w:val="18"/>
-              </w:rPr>
-              <w:t xml:space="preserve"> MATLAB</w:t>
+              <w:t xml:space="preserve"> Java, C/C++, Python</w:t>
+            </w:r>
+            <w:r>
+              <w:rPr>
+                <w:rFonts w:ascii="Helvetica Neue" w:eastAsia="Helvetica Neue" w:hAnsi="Helvetica Neue" w:cs="Helvetica Neue"/>
+                <w:color w:val="000000"/>
+                <w:sz w:val="18"/>
+                <w:szCs w:val="18"/>
+              </w:rPr>
+              <w:t xml:space="preserve">, </w:t>
+            </w:r>
+            <w:r>
+              <w:rPr>
+                <w:rFonts w:ascii="Helvetica Neue" w:eastAsia="Helvetica Neue" w:hAnsi="Helvetica Neue" w:cs="Helvetica Neue"/>
+                <w:color w:val="000000"/>
+                <w:sz w:val="18"/>
+                <w:szCs w:val="18"/>
+              </w:rPr>
+              <w:t>MATLAB</w:t>
             </w:r>
             <w:r>
               <w:rPr>
@@ -3892,20 +4112,8 @@
                 <w:szCs w:val="18"/>
                 <w:lang w:val="en-US"/>
               </w:rPr>
-              <w:t xml:space="preserve">, </w:t>
-            </w:r>
-            <w:proofErr w:type="spellStart"/>
-            <w:r>
-              <w:rPr>
-                <w:rFonts w:ascii="Helvetica Neue" w:eastAsia="Helvetica Neue" w:hAnsi="Helvetica Neue" w:cs="Helvetica Neue"/>
-                <w:color w:val="000000"/>
-                <w:sz w:val="18"/>
-                <w:szCs w:val="18"/>
-                <w:lang w:val="en-US"/>
-              </w:rPr>
-              <w:t>OCaml</w:t>
-            </w:r>
-            <w:proofErr w:type="spellEnd"/>
+              <w:t>, OCaml</w:t>
+            </w:r>
             <w:r>
               <w:rPr>
                 <w:rFonts w:ascii="Helvetica Neue" w:eastAsia="Helvetica Neue" w:hAnsi="Helvetica Neue" w:cs="Helvetica Neue"/>
@@ -3922,7 +4130,43 @@
                 <w:sz w:val="18"/>
                 <w:szCs w:val="18"/>
               </w:rPr>
-              <w:t xml:space="preserve"> JS, Racket</w:t>
+              <w:t xml:space="preserve"> J</w:t>
+            </w:r>
+            <w:r>
+              <w:rPr>
+                <w:rFonts w:ascii="Helvetica Neue" w:eastAsia="Helvetica Neue" w:hAnsi="Helvetica Neue" w:cs="Helvetica Neue"/>
+                <w:color w:val="000000"/>
+                <w:sz w:val="18"/>
+                <w:szCs w:val="18"/>
+              </w:rPr>
+              <w:t>ava</w:t>
+            </w:r>
+            <w:r>
+              <w:rPr>
+                <w:rFonts w:ascii="Helvetica Neue" w:eastAsia="Helvetica Neue" w:hAnsi="Helvetica Neue" w:cs="Helvetica Neue"/>
+                <w:color w:val="000000"/>
+                <w:sz w:val="18"/>
+                <w:szCs w:val="18"/>
+              </w:rPr>
+              <w:t>S</w:t>
+            </w:r>
+            <w:r>
+              <w:rPr>
+                <w:rFonts w:ascii="Helvetica Neue" w:eastAsia="Helvetica Neue" w:hAnsi="Helvetica Neue" w:cs="Helvetica Neue"/>
+                <w:color w:val="000000"/>
+                <w:sz w:val="18"/>
+                <w:szCs w:val="18"/>
+              </w:rPr>
+              <w:t>cript/TypeScript</w:t>
+            </w:r>
+            <w:r>
+              <w:rPr>
+                <w:rFonts w:ascii="Helvetica Neue" w:eastAsia="Helvetica Neue" w:hAnsi="Helvetica Neue" w:cs="Helvetica Neue"/>
+                <w:color w:val="000000"/>
+                <w:sz w:val="18"/>
+                <w:szCs w:val="18"/>
+              </w:rPr>
+              <w:t>, Racket</w:t>
             </w:r>
             <w:r>
               <w:rPr>
@@ -3941,6 +4185,15 @@
                 <w:szCs w:val="18"/>
               </w:rPr>
               <w:t>L</w:t>
+            </w:r>
+            <w:r>
+              <w:rPr>
+                <w:rFonts w:ascii="Helvetica Neue" w:eastAsia="Helvetica Neue" w:hAnsi="Helvetica Neue" w:cs="Helvetica Neue"/>
+                <w:color w:val="000000"/>
+                <w:sz w:val="18"/>
+                <w:szCs w:val="18"/>
+              </w:rPr>
+              <w:t>ite</w:t>
             </w:r>
           </w:p>
           <w:p>
@@ -3982,7 +4235,52 @@
                 <w:sz w:val="18"/>
                 <w:szCs w:val="18"/>
               </w:rPr>
-              <w:t xml:space="preserve"> Familiar with ReactJS, Spark, Android Studio</w:t>
+              <w:t xml:space="preserve"> ReactJS, </w:t>
+            </w:r>
+            <w:r>
+              <w:rPr>
+                <w:rFonts w:ascii="Helvetica Neue" w:eastAsia="Helvetica Neue" w:hAnsi="Helvetica Neue" w:cs="Helvetica Neue"/>
+                <w:color w:val="000000"/>
+                <w:sz w:val="18"/>
+                <w:szCs w:val="18"/>
+              </w:rPr>
+              <w:t xml:space="preserve">Java </w:t>
+            </w:r>
+            <w:r>
+              <w:rPr>
+                <w:rFonts w:ascii="Helvetica Neue" w:eastAsia="Helvetica Neue" w:hAnsi="Helvetica Neue" w:cs="Helvetica Neue"/>
+                <w:color w:val="000000"/>
+                <w:sz w:val="18"/>
+                <w:szCs w:val="18"/>
+              </w:rPr>
+              <w:t xml:space="preserve">Spark, </w:t>
+            </w:r>
+            <w:r>
+              <w:rPr>
+                <w:rFonts w:ascii="Helvetica Neue" w:eastAsia="Helvetica Neue" w:hAnsi="Helvetica Neue" w:cs="Helvetica Neue"/>
+                <w:color w:val="000000"/>
+                <w:sz w:val="18"/>
+                <w:szCs w:val="18"/>
+              </w:rPr>
+              <w:t>Java Swing</w:t>
+            </w:r>
+            <w:r>
+              <w:rPr>
+                <w:rFonts w:ascii="Helvetica Neue" w:eastAsia="Helvetica Neue" w:hAnsi="Helvetica Neue" w:cs="Helvetica Neue"/>
+                <w:color w:val="000000"/>
+                <w:sz w:val="18"/>
+                <w:szCs w:val="18"/>
+              </w:rPr>
+              <w:t xml:space="preserve">, </w:t>
+            </w:r>
+            <w:r>
+              <w:rPr>
+                <w:rFonts w:ascii="Helvetica Neue" w:eastAsia="Helvetica Neue" w:hAnsi="Helvetica Neue" w:cs="Helvetica Neue"/>
+                <w:color w:val="000000"/>
+                <w:sz w:val="18"/>
+                <w:szCs w:val="18"/>
+              </w:rPr>
+              <w:t>Android Studio</w:t>
             </w:r>
           </w:p>
           <w:p>

</xml_diff>